<commit_message>
Revised chef-essentials-cover footers to v1.0.1
</commit_message>
<xml_diff>
--- a/chef-essentials-cover-Instructor.docx
+++ b/chef-essentials-cover-Instructor.docx
@@ -5,8 +5,12 @@
     <w:p>
       <w:pPr>
         <w:sectPr>
-          <w:headerReference w:type="default" r:id="rId7"/>
-          <w:footerReference w:type="default" r:id="rId8"/>
+          <w:headerReference w:type="even" r:id="rId7"/>
+          <w:headerReference w:type="default" r:id="rId8"/>
+          <w:footerReference w:type="even" r:id="rId9"/>
+          <w:footerReference w:type="default" r:id="rId10"/>
+          <w:headerReference w:type="first" r:id="rId11"/>
+          <w:footerReference w:type="first" r:id="rId12"/>
           <w:pgSz w:w="12240" w:h="15840"/>
           <w:pgMar w:top="1440" w:right="1440" w:bottom="1440" w:left="1440" w:header="720" w:footer="720" w:gutter="0"/>
           <w:pgNumType w:start="0"/>
@@ -18,8 +22,8 @@
     <w:p>
       <w:pPr>
         <w:sectPr>
-          <w:headerReference w:type="default" r:id="rId9"/>
-          <w:footerReference w:type="default" r:id="rId10"/>
+          <w:headerReference w:type="default" r:id="rId13"/>
+          <w:footerReference w:type="default" r:id="rId14"/>
           <w:type w:val="continuous"/>
           <w:pgSz w:w="12240" w:h="15840"/>
           <w:pgMar w:top="1440" w:right="1440" w:bottom="1440" w:left="1440" w:header="720" w:footer="720" w:gutter="0"/>
@@ -56,7 +60,7 @@
                     <pic:cNvPicPr/>
                   </pic:nvPicPr>
                   <pic:blipFill>
-                    <a:blip r:embed="rId11">
+                    <a:blip r:embed="rId15">
                       <a:extLst>
                         <a:ext uri="{28A0092B-C50C-407E-A947-70E740481C1C}">
                           <a14:useLocalDpi xmlns:a14="http://schemas.microsoft.com/office/drawing/2010/main" val="0"/>
@@ -272,7 +276,7 @@
                     </pic:cNvPicPr>
                   </pic:nvPicPr>
                   <pic:blipFill>
-                    <a:blip r:embed="rId12">
+                    <a:blip r:embed="rId16">
                       <a:extLst>
                         <a:ext uri="{28A0092B-C50C-407E-A947-70E740481C1C}">
                           <a14:useLocalDpi xmlns:a14="http://schemas.microsoft.com/office/drawing/2010/main" val="0"/>
@@ -314,8 +318,6 @@
     <w:p/>
     <w:p/>
     <w:p>
-      <w:bookmarkStart w:id="0" w:name="_GoBack"/>
-      <w:bookmarkEnd w:id="0"/>
       <w:r>
         <w:rPr>
           <w:noProof/>
@@ -722,8 +724,8 @@
       </w:r>
     </w:p>
     <w:sectPr>
-      <w:headerReference w:type="default" r:id="rId13"/>
-      <w:footerReference w:type="default" r:id="rId14"/>
+      <w:headerReference w:type="default" r:id="rId17"/>
+      <w:footerReference w:type="default" r:id="rId18"/>
       <w:type w:val="continuous"/>
       <w:pgSz w:w="12240" w:h="15840"/>
       <w:pgMar w:top="1440" w:right="1440" w:bottom="1440" w:left="1440" w:header="720" w:footer="720" w:gutter="0"/>
@@ -764,79 +766,7 @@
   <w:p>
     <w:pPr>
       <w:pStyle w:val="Footer"/>
-      <w:rPr>
-        <w:rFonts w:ascii="Arial" w:hAnsi="Arial" w:cs="Arial"/>
-        <w:color w:val="3F5364"/>
-      </w:rPr>
-    </w:pPr>
-    <w:r>
-      <w:rPr>
-        <w:rFonts w:ascii="Arial" w:hAnsi="Arial" w:cs="Arial"/>
-        <w:color w:val="3F5364"/>
-      </w:rPr>
-      <w:t>©2015 Chef Software Inc.</w:t>
-    </w:r>
-    <w:r>
-      <w:rPr>
-        <w:rFonts w:ascii="Arial" w:hAnsi="Arial" w:cs="Arial"/>
-        <w:color w:val="3F5364"/>
-      </w:rPr>
-      <w:tab/>
-      <w:t>1-</w:t>
-    </w:r>
-    <w:r>
-      <w:rPr>
-        <w:rFonts w:ascii="Arial" w:hAnsi="Arial" w:cs="Arial"/>
-        <w:color w:val="3F5364"/>
-      </w:rPr>
-      <w:fldChar w:fldCharType="begin"/>
-    </w:r>
-    <w:r>
-      <w:rPr>
-        <w:rFonts w:ascii="Arial" w:hAnsi="Arial" w:cs="Arial"/>
-        <w:color w:val="3F5364"/>
-      </w:rPr>
-      <w:instrText xml:space="preserve"> PAGE   \* MERGEFORMAT </w:instrText>
-    </w:r>
-    <w:r>
-      <w:rPr>
-        <w:rFonts w:ascii="Arial" w:hAnsi="Arial" w:cs="Arial"/>
-        <w:color w:val="3F5364"/>
-      </w:rPr>
-      <w:fldChar w:fldCharType="separate"/>
-    </w:r>
-    <w:r>
-      <w:rPr>
-        <w:rFonts w:ascii="Arial" w:hAnsi="Arial" w:cs="Arial"/>
-        <w:noProof/>
-        <w:color w:val="3F5364"/>
-      </w:rPr>
-      <w:t>0</w:t>
-    </w:r>
-    <w:r>
-      <w:rPr>
-        <w:rFonts w:ascii="Arial" w:hAnsi="Arial" w:cs="Arial"/>
-        <w:noProof/>
-        <w:color w:val="3F5364"/>
-      </w:rPr>
-      <w:fldChar w:fldCharType="end"/>
-    </w:r>
-  </w:p>
-  <w:p>
-    <w:pPr>
-      <w:pStyle w:val="Footer"/>
-      <w:rPr>
-        <w:rFonts w:ascii="Arial" w:hAnsi="Arial" w:cs="Arial"/>
-        <w:color w:val="3F5364"/>
-      </w:rPr>
-    </w:pPr>
-    <w:r>
-      <w:rPr>
-        <w:rFonts w:ascii="Arial" w:hAnsi="Arial" w:cs="Arial"/>
-        <w:color w:val="3F5364"/>
-      </w:rPr>
-      <w:t>Course Rev 1.0.0</w:t>
-    </w:r>
+    </w:pPr>
   </w:p>
 </w:ftr>
 </file>
@@ -846,32 +776,60 @@
   <w:p>
     <w:pPr>
       <w:pStyle w:val="Footer"/>
-    </w:pPr>
-    <w:r>
+      <w:rPr>
+        <w:rFonts w:ascii="Arial" w:hAnsi="Arial" w:cs="Arial"/>
+        <w:color w:val="3F5364"/>
+      </w:rPr>
+    </w:pPr>
+    <w:r>
+      <w:rPr>
+        <w:rFonts w:ascii="Arial" w:hAnsi="Arial" w:cs="Arial"/>
+        <w:color w:val="3F5364"/>
+      </w:rPr>
       <w:t>©2015 Chef Software Inc.</w:t>
     </w:r>
     <w:r>
+      <w:rPr>
+        <w:rFonts w:ascii="Arial" w:hAnsi="Arial" w:cs="Arial"/>
+        <w:color w:val="3F5364"/>
+      </w:rPr>
       <w:tab/>
-      <w:t>2-</w:t>
-    </w:r>
-    <w:r>
+      <w:t>1-</w:t>
+    </w:r>
+    <w:r>
+      <w:rPr>
+        <w:rFonts w:ascii="Arial" w:hAnsi="Arial" w:cs="Arial"/>
+        <w:color w:val="3F5364"/>
+      </w:rPr>
       <w:fldChar w:fldCharType="begin"/>
     </w:r>
     <w:r>
+      <w:rPr>
+        <w:rFonts w:ascii="Arial" w:hAnsi="Arial" w:cs="Arial"/>
+        <w:color w:val="3F5364"/>
+      </w:rPr>
       <w:instrText xml:space="preserve"> PAGE   \* MERGEFORMAT </w:instrText>
     </w:r>
     <w:r>
+      <w:rPr>
+        <w:rFonts w:ascii="Arial" w:hAnsi="Arial" w:cs="Arial"/>
+        <w:color w:val="3F5364"/>
+      </w:rPr>
       <w:fldChar w:fldCharType="separate"/>
     </w:r>
     <w:r>
       <w:rPr>
+        <w:rFonts w:ascii="Arial" w:hAnsi="Arial" w:cs="Arial"/>
         <w:noProof/>
+        <w:color w:val="3F5364"/>
       </w:rPr>
-      <w:t>1</w:t>
+      <w:t>0</w:t>
     </w:r>
     <w:r>
       <w:rPr>
+        <w:rFonts w:ascii="Arial" w:hAnsi="Arial" w:cs="Arial"/>
         <w:noProof/>
+        <w:color w:val="3F5364"/>
       </w:rPr>
       <w:fldChar w:fldCharType="end"/>
     </w:r>
@@ -879,12 +837,78 @@
   <w:p>
     <w:pPr>
       <w:pStyle w:val="Footer"/>
-    </w:pPr>
+      <w:rPr>
+        <w:rFonts w:ascii="Arial" w:hAnsi="Arial" w:cs="Arial"/>
+        <w:color w:val="3F5364"/>
+      </w:rPr>
+    </w:pPr>
+    <w:r>
+      <w:rPr>
+        <w:rFonts w:ascii="Arial" w:hAnsi="Arial" w:cs="Arial"/>
+        <w:color w:val="3F5364"/>
+      </w:rPr>
+      <w:t>Course Rev 1.0.1</w:t>
+    </w:r>
+    <w:bookmarkStart w:id="0" w:name="_GoBack"/>
+    <w:bookmarkEnd w:id="0"/>
   </w:p>
 </w:ftr>
 </file>
 
 <file path=word/footer3.xml><?xml version="1.0" encoding="utf-8"?>
+<w:ftr xmlns:wpc="http://schemas.microsoft.com/office/word/2010/wordprocessingCanvas" xmlns:mc="http://schemas.openxmlformats.org/markup-compatibility/2006" xmlns:o="urn:schemas-microsoft-com:office:office" xmlns:r="http://schemas.openxmlformats.org/officeDocument/2006/relationships" xmlns:m="http://schemas.openxmlformats.org/officeDocument/2006/math" xmlns:v="urn:schemas-microsoft-com:vml" xmlns:wp14="http://schemas.microsoft.com/office/word/2010/wordprocessingDrawing" xmlns:wp="http://schemas.openxmlformats.org/drawingml/2006/wordprocessingDrawing" xmlns:w10="urn:schemas-microsoft-com:office:word" xmlns:w="http://schemas.openxmlformats.org/wordprocessingml/2006/main" xmlns:w14="http://schemas.microsoft.com/office/word/2010/wordml" xmlns:w15="http://schemas.microsoft.com/office/word/2012/wordml" xmlns:wpg="http://schemas.microsoft.com/office/word/2010/wordprocessingGroup" xmlns:wpi="http://schemas.microsoft.com/office/word/2010/wordprocessingInk" xmlns:wne="http://schemas.microsoft.com/office/word/2006/wordml" xmlns:wps="http://schemas.microsoft.com/office/word/2010/wordprocessingShape" mc:Ignorable="w14 w15 wp14">
+  <w:p>
+    <w:pPr>
+      <w:pStyle w:val="Footer"/>
+    </w:pPr>
+  </w:p>
+</w:ftr>
+</file>
+
+<file path=word/footer4.xml><?xml version="1.0" encoding="utf-8"?>
+<w:ftr xmlns:wpc="http://schemas.microsoft.com/office/word/2010/wordprocessingCanvas" xmlns:mc="http://schemas.openxmlformats.org/markup-compatibility/2006" xmlns:o="urn:schemas-microsoft-com:office:office" xmlns:r="http://schemas.openxmlformats.org/officeDocument/2006/relationships" xmlns:m="http://schemas.openxmlformats.org/officeDocument/2006/math" xmlns:v="urn:schemas-microsoft-com:vml" xmlns:wp14="http://schemas.microsoft.com/office/word/2010/wordprocessingDrawing" xmlns:wp="http://schemas.openxmlformats.org/drawingml/2006/wordprocessingDrawing" xmlns:w10="urn:schemas-microsoft-com:office:word" xmlns:w="http://schemas.openxmlformats.org/wordprocessingml/2006/main" xmlns:w14="http://schemas.microsoft.com/office/word/2010/wordml" xmlns:w15="http://schemas.microsoft.com/office/word/2012/wordml" xmlns:wpg="http://schemas.microsoft.com/office/word/2010/wordprocessingGroup" xmlns:wpi="http://schemas.microsoft.com/office/word/2010/wordprocessingInk" xmlns:wne="http://schemas.microsoft.com/office/word/2006/wordml" xmlns:wps="http://schemas.microsoft.com/office/word/2010/wordprocessingShape" mc:Ignorable="w14 w15 wp14">
+  <w:p>
+    <w:pPr>
+      <w:pStyle w:val="Footer"/>
+    </w:pPr>
+    <w:r>
+      <w:t>©2015 Chef Software Inc.</w:t>
+    </w:r>
+    <w:r>
+      <w:tab/>
+      <w:t>2-</w:t>
+    </w:r>
+    <w:r>
+      <w:fldChar w:fldCharType="begin"/>
+    </w:r>
+    <w:r>
+      <w:instrText xml:space="preserve"> PAGE   \* MERGEFORMAT </w:instrText>
+    </w:r>
+    <w:r>
+      <w:fldChar w:fldCharType="separate"/>
+    </w:r>
+    <w:r>
+      <w:rPr>
+        <w:noProof/>
+      </w:rPr>
+      <w:t>1</w:t>
+    </w:r>
+    <w:r>
+      <w:rPr>
+        <w:noProof/>
+      </w:rPr>
+      <w:fldChar w:fldCharType="end"/>
+    </w:r>
+  </w:p>
+  <w:p>
+    <w:pPr>
+      <w:pStyle w:val="Footer"/>
+    </w:pPr>
+  </w:p>
+</w:ftr>
+</file>
+
+<file path=word/footer5.xml><?xml version="1.0" encoding="utf-8"?>
 <w:ftr xmlns:wpc="http://schemas.microsoft.com/office/word/2010/wordprocessingCanvas" xmlns:mc="http://schemas.openxmlformats.org/markup-compatibility/2006" xmlns:o="urn:schemas-microsoft-com:office:office" xmlns:r="http://schemas.openxmlformats.org/officeDocument/2006/relationships" xmlns:m="http://schemas.openxmlformats.org/officeDocument/2006/math" xmlns:v="urn:schemas-microsoft-com:vml" xmlns:wp14="http://schemas.microsoft.com/office/word/2010/wordprocessingDrawing" xmlns:wp="http://schemas.openxmlformats.org/drawingml/2006/wordprocessingDrawing" xmlns:w10="urn:schemas-microsoft-com:office:word" xmlns:w="http://schemas.openxmlformats.org/wordprocessingml/2006/main" xmlns:w14="http://schemas.microsoft.com/office/word/2010/wordml" xmlns:w15="http://schemas.microsoft.com/office/word/2012/wordml" xmlns:wpg="http://schemas.microsoft.com/office/word/2010/wordprocessingGroup" xmlns:wpi="http://schemas.microsoft.com/office/word/2010/wordprocessingInk" xmlns:wne="http://schemas.microsoft.com/office/word/2006/wordml" xmlns:wps="http://schemas.microsoft.com/office/word/2010/wordprocessingShape" mc:Ignorable="w14 w15 wp14">
   <w:p>
     <w:pPr>
@@ -953,6 +977,16 @@
 </file>
 
 <file path=word/header1.xml><?xml version="1.0" encoding="utf-8"?>
+<w:hdr xmlns:wpc="http://schemas.microsoft.com/office/word/2010/wordprocessingCanvas" xmlns:mc="http://schemas.openxmlformats.org/markup-compatibility/2006" xmlns:o="urn:schemas-microsoft-com:office:office" xmlns:r="http://schemas.openxmlformats.org/officeDocument/2006/relationships" xmlns:m="http://schemas.openxmlformats.org/officeDocument/2006/math" xmlns:v="urn:schemas-microsoft-com:vml" xmlns:wp14="http://schemas.microsoft.com/office/word/2010/wordprocessingDrawing" xmlns:wp="http://schemas.openxmlformats.org/drawingml/2006/wordprocessingDrawing" xmlns:w10="urn:schemas-microsoft-com:office:word" xmlns:w="http://schemas.openxmlformats.org/wordprocessingml/2006/main" xmlns:w14="http://schemas.microsoft.com/office/word/2010/wordml" xmlns:w15="http://schemas.microsoft.com/office/word/2012/wordml" xmlns:wpg="http://schemas.microsoft.com/office/word/2010/wordprocessingGroup" xmlns:wpi="http://schemas.microsoft.com/office/word/2010/wordprocessingInk" xmlns:wne="http://schemas.microsoft.com/office/word/2006/wordml" xmlns:wps="http://schemas.microsoft.com/office/word/2010/wordprocessingShape" mc:Ignorable="w14 w15 wp14">
+  <w:p>
+    <w:pPr>
+      <w:pStyle w:val="Header"/>
+    </w:pPr>
+  </w:p>
+</w:hdr>
+</file>
+
+<file path=word/header2.xml><?xml version="1.0" encoding="utf-8"?>
 <w:hdr xmlns:wpc="http://schemas.microsoft.com/office/word/2010/wordprocessingCanvas" xmlns:mc="http://schemas.openxmlformats.org/markup-compatibility/2006" xmlns:o="urn:schemas-microsoft-com:office:office" xmlns:r="http://schemas.openxmlformats.org/officeDocument/2006/relationships" xmlns:m="http://schemas.openxmlformats.org/officeDocument/2006/math" xmlns:v="urn:schemas-microsoft-com:vml" xmlns:wp14="http://schemas.microsoft.com/office/word/2010/wordprocessingDrawing" xmlns:wp="http://schemas.openxmlformats.org/drawingml/2006/wordprocessingDrawing" xmlns:w10="urn:schemas-microsoft-com:office:word" xmlns:w="http://schemas.openxmlformats.org/wordprocessingml/2006/main" xmlns:w14="http://schemas.microsoft.com/office/word/2010/wordml" xmlns:w15="http://schemas.microsoft.com/office/word/2012/wordml" xmlns:wpg="http://schemas.microsoft.com/office/word/2010/wordprocessingGroup" xmlns:wpi="http://schemas.microsoft.com/office/word/2010/wordprocessingInk" xmlns:wne="http://schemas.microsoft.com/office/word/2006/wordml" xmlns:wps="http://schemas.microsoft.com/office/word/2010/wordprocessingShape" mc:Ignorable="w14 w15 wp14">
   <w:p>
     <w:pPr>
@@ -1037,23 +1071,8 @@
 </w:hdr>
 </file>
 
-<file path=word/header2.xml><?xml version="1.0" encoding="utf-8"?>
+<file path=word/header3.xml><?xml version="1.0" encoding="utf-8"?>
 <w:hdr xmlns:wpc="http://schemas.microsoft.com/office/word/2010/wordprocessingCanvas" xmlns:mc="http://schemas.openxmlformats.org/markup-compatibility/2006" xmlns:o="urn:schemas-microsoft-com:office:office" xmlns:r="http://schemas.openxmlformats.org/officeDocument/2006/relationships" xmlns:m="http://schemas.openxmlformats.org/officeDocument/2006/math" xmlns:v="urn:schemas-microsoft-com:vml" xmlns:wp14="http://schemas.microsoft.com/office/word/2010/wordprocessingDrawing" xmlns:wp="http://schemas.openxmlformats.org/drawingml/2006/wordprocessingDrawing" xmlns:w10="urn:schemas-microsoft-com:office:word" xmlns:w="http://schemas.openxmlformats.org/wordprocessingml/2006/main" xmlns:w14="http://schemas.microsoft.com/office/word/2010/wordml" xmlns:w15="http://schemas.microsoft.com/office/word/2012/wordml" xmlns:wpg="http://schemas.microsoft.com/office/word/2010/wordprocessingGroup" xmlns:wpi="http://schemas.microsoft.com/office/word/2010/wordprocessingInk" xmlns:wne="http://schemas.microsoft.com/office/word/2006/wordml" xmlns:wps="http://schemas.microsoft.com/office/word/2010/wordprocessingShape" mc:Ignorable="w14 w15 wp14">
-  <w:p>
-    <w:pPr>
-      <w:pStyle w:val="Header"/>
-    </w:pPr>
-    <w:r>
-      <w:t>Chef Software Inc.</w:t>
-    </w:r>
-    <w:r>
-      <w:tab/>
-    </w:r>
-    <w:r>
-      <w:tab/>
-      <w:t>Chef Fundamentals</w:t>
-    </w:r>
-  </w:p>
   <w:p>
     <w:pPr>
       <w:pStyle w:val="Header"/>
@@ -1062,7 +1081,32 @@
 </w:hdr>
 </file>
 
-<file path=word/header3.xml><?xml version="1.0" encoding="utf-8"?>
+<file path=word/header4.xml><?xml version="1.0" encoding="utf-8"?>
+<w:hdr xmlns:wpc="http://schemas.microsoft.com/office/word/2010/wordprocessingCanvas" xmlns:mc="http://schemas.openxmlformats.org/markup-compatibility/2006" xmlns:o="urn:schemas-microsoft-com:office:office" xmlns:r="http://schemas.openxmlformats.org/officeDocument/2006/relationships" xmlns:m="http://schemas.openxmlformats.org/officeDocument/2006/math" xmlns:v="urn:schemas-microsoft-com:vml" xmlns:wp14="http://schemas.microsoft.com/office/word/2010/wordprocessingDrawing" xmlns:wp="http://schemas.openxmlformats.org/drawingml/2006/wordprocessingDrawing" xmlns:w10="urn:schemas-microsoft-com:office:word" xmlns:w="http://schemas.openxmlformats.org/wordprocessingml/2006/main" xmlns:w14="http://schemas.microsoft.com/office/word/2010/wordml" xmlns:w15="http://schemas.microsoft.com/office/word/2012/wordml" xmlns:wpg="http://schemas.microsoft.com/office/word/2010/wordprocessingGroup" xmlns:wpi="http://schemas.microsoft.com/office/word/2010/wordprocessingInk" xmlns:wne="http://schemas.microsoft.com/office/word/2006/wordml" xmlns:wps="http://schemas.microsoft.com/office/word/2010/wordprocessingShape" mc:Ignorable="w14 w15 wp14">
+  <w:p>
+    <w:pPr>
+      <w:pStyle w:val="Header"/>
+    </w:pPr>
+    <w:r>
+      <w:t>Chef Software Inc.</w:t>
+    </w:r>
+    <w:r>
+      <w:tab/>
+    </w:r>
+    <w:r>
+      <w:tab/>
+      <w:t>Chef Fundamentals</w:t>
+    </w:r>
+  </w:p>
+  <w:p>
+    <w:pPr>
+      <w:pStyle w:val="Header"/>
+    </w:pPr>
+  </w:p>
+</w:hdr>
+</file>
+
+<file path=word/header5.xml><?xml version="1.0" encoding="utf-8"?>
 <w:hdr xmlns:wpc="http://schemas.microsoft.com/office/word/2010/wordprocessingCanvas" xmlns:mc="http://schemas.openxmlformats.org/markup-compatibility/2006" xmlns:o="urn:schemas-microsoft-com:office:office" xmlns:r="http://schemas.openxmlformats.org/officeDocument/2006/relationships" xmlns:m="http://schemas.openxmlformats.org/officeDocument/2006/math" xmlns:v="urn:schemas-microsoft-com:vml" xmlns:wp14="http://schemas.microsoft.com/office/word/2010/wordprocessingDrawing" xmlns:wp="http://schemas.openxmlformats.org/drawingml/2006/wordprocessingDrawing" xmlns:w10="urn:schemas-microsoft-com:office:word" xmlns:w="http://schemas.openxmlformats.org/wordprocessingml/2006/main" xmlns:w14="http://schemas.microsoft.com/office/word/2010/wordml" xmlns:w15="http://schemas.microsoft.com/office/word/2012/wordml" xmlns:wpg="http://schemas.microsoft.com/office/word/2010/wordprocessingGroup" xmlns:wpi="http://schemas.microsoft.com/office/word/2010/wordprocessingInk" xmlns:wne="http://schemas.microsoft.com/office/word/2006/wordml" xmlns:wps="http://schemas.microsoft.com/office/word/2010/wordprocessingShape" mc:Ignorable="w14 w15 wp14">
   <w:p>
     <w:pPr>
@@ -2128,7 +2172,7 @@
 </file>
 
 <file path=customXml/itemProps1.xml><?xml version="1.0" encoding="utf-8"?>
-<ds:datastoreItem xmlns:ds="http://schemas.openxmlformats.org/officeDocument/2006/customXml" ds:itemID="{AEE412EF-5267-4B68-9F89-9280CC3218EE}">
+<ds:datastoreItem xmlns:ds="http://schemas.openxmlformats.org/officeDocument/2006/customXml" ds:itemID="{71677F50-10A4-4A8D-8F8B-25FDE799544D}">
   <ds:schemaRefs>
     <ds:schemaRef ds:uri="http://schemas.openxmlformats.org/officeDocument/2006/bibliography"/>
   </ds:schemaRefs>

</xml_diff>

<commit_message>
Revised footer to v1.0.2
</commit_message>
<xml_diff>
--- a/chef-essentials-cover-Instructor.docx
+++ b/chef-essentials-cover-Instructor.docx
@@ -5,12 +5,8 @@
     <w:p>
       <w:pPr>
         <w:sectPr>
-          <w:headerReference w:type="even" r:id="rId7"/>
-          <w:headerReference w:type="default" r:id="rId8"/>
-          <w:footerReference w:type="even" r:id="rId9"/>
-          <w:footerReference w:type="default" r:id="rId10"/>
-          <w:headerReference w:type="first" r:id="rId11"/>
-          <w:footerReference w:type="first" r:id="rId12"/>
+          <w:headerReference w:type="default" r:id="rId7"/>
+          <w:footerReference w:type="default" r:id="rId8"/>
           <w:pgSz w:w="12240" w:h="15840"/>
           <w:pgMar w:top="1440" w:right="1440" w:bottom="1440" w:left="1440" w:header="720" w:footer="720" w:gutter="0"/>
           <w:pgNumType w:start="0"/>
@@ -22,8 +18,8 @@
     <w:p>
       <w:pPr>
         <w:sectPr>
-          <w:headerReference w:type="default" r:id="rId13"/>
-          <w:footerReference w:type="default" r:id="rId14"/>
+          <w:headerReference w:type="default" r:id="rId9"/>
+          <w:footerReference w:type="default" r:id="rId10"/>
           <w:type w:val="continuous"/>
           <w:pgSz w:w="12240" w:h="15840"/>
           <w:pgMar w:top="1440" w:right="1440" w:bottom="1440" w:left="1440" w:header="720" w:footer="720" w:gutter="0"/>
@@ -60,7 +56,7 @@
                     <pic:cNvPicPr/>
                   </pic:nvPicPr>
                   <pic:blipFill>
-                    <a:blip r:embed="rId15">
+                    <a:blip r:embed="rId11">
                       <a:extLst>
                         <a:ext uri="{28A0092B-C50C-407E-A947-70E740481C1C}">
                           <a14:useLocalDpi xmlns:a14="http://schemas.microsoft.com/office/drawing/2010/main" val="0"/>
@@ -276,7 +272,7 @@
                     </pic:cNvPicPr>
                   </pic:nvPicPr>
                   <pic:blipFill>
-                    <a:blip r:embed="rId16">
+                    <a:blip r:embed="rId12">
                       <a:extLst>
                         <a:ext uri="{28A0092B-C50C-407E-A947-70E740481C1C}">
                           <a14:useLocalDpi xmlns:a14="http://schemas.microsoft.com/office/drawing/2010/main" val="0"/>
@@ -317,6 +313,8 @@
     <w:p/>
     <w:p/>
     <w:p/>
+    <w:bookmarkStart w:id="0" w:name="_GoBack"/>
+    <w:bookmarkEnd w:id="0"/>
     <w:p>
       <w:r>
         <w:rPr>
@@ -724,8 +722,8 @@
       </w:r>
     </w:p>
     <w:sectPr>
-      <w:headerReference w:type="default" r:id="rId17"/>
-      <w:footerReference w:type="default" r:id="rId18"/>
+      <w:headerReference w:type="default" r:id="rId13"/>
+      <w:footerReference w:type="default" r:id="rId14"/>
       <w:type w:val="continuous"/>
       <w:pgSz w:w="12240" w:h="15840"/>
       <w:pgMar w:top="1440" w:right="1440" w:bottom="1440" w:left="1440" w:header="720" w:footer="720" w:gutter="0"/>
@@ -766,7 +764,79 @@
   <w:p>
     <w:pPr>
       <w:pStyle w:val="Footer"/>
+      <w:rPr>
+        <w:rFonts w:ascii="Arial" w:hAnsi="Arial" w:cs="Arial"/>
+        <w:color w:val="3F5364"/>
+      </w:rPr>
     </w:pPr>
+    <w:r>
+      <w:rPr>
+        <w:rFonts w:ascii="Arial" w:hAnsi="Arial" w:cs="Arial"/>
+        <w:color w:val="3F5364"/>
+      </w:rPr>
+      <w:t>©2015 Chef Software Inc.</w:t>
+    </w:r>
+    <w:r>
+      <w:rPr>
+        <w:rFonts w:ascii="Arial" w:hAnsi="Arial" w:cs="Arial"/>
+        <w:color w:val="3F5364"/>
+      </w:rPr>
+      <w:tab/>
+      <w:t>1-</w:t>
+    </w:r>
+    <w:r>
+      <w:rPr>
+        <w:rFonts w:ascii="Arial" w:hAnsi="Arial" w:cs="Arial"/>
+        <w:color w:val="3F5364"/>
+      </w:rPr>
+      <w:fldChar w:fldCharType="begin"/>
+    </w:r>
+    <w:r>
+      <w:rPr>
+        <w:rFonts w:ascii="Arial" w:hAnsi="Arial" w:cs="Arial"/>
+        <w:color w:val="3F5364"/>
+      </w:rPr>
+      <w:instrText xml:space="preserve"> PAGE   \* MERGEFORMAT </w:instrText>
+    </w:r>
+    <w:r>
+      <w:rPr>
+        <w:rFonts w:ascii="Arial" w:hAnsi="Arial" w:cs="Arial"/>
+        <w:color w:val="3F5364"/>
+      </w:rPr>
+      <w:fldChar w:fldCharType="separate"/>
+    </w:r>
+    <w:r>
+      <w:rPr>
+        <w:rFonts w:ascii="Arial" w:hAnsi="Arial" w:cs="Arial"/>
+        <w:noProof/>
+        <w:color w:val="3F5364"/>
+      </w:rPr>
+      <w:t>0</w:t>
+    </w:r>
+    <w:r>
+      <w:rPr>
+        <w:rFonts w:ascii="Arial" w:hAnsi="Arial" w:cs="Arial"/>
+        <w:noProof/>
+        <w:color w:val="3F5364"/>
+      </w:rPr>
+      <w:fldChar w:fldCharType="end"/>
+    </w:r>
+  </w:p>
+  <w:p>
+    <w:pPr>
+      <w:pStyle w:val="Footer"/>
+      <w:rPr>
+        <w:rFonts w:ascii="Arial" w:hAnsi="Arial" w:cs="Arial"/>
+        <w:color w:val="3F5364"/>
+      </w:rPr>
+    </w:pPr>
+    <w:r>
+      <w:rPr>
+        <w:rFonts w:ascii="Arial" w:hAnsi="Arial" w:cs="Arial"/>
+        <w:color w:val="3F5364"/>
+      </w:rPr>
+      <w:t>Course Rev 1.0.2</w:t>
+    </w:r>
   </w:p>
 </w:ftr>
 </file>
@@ -776,100 +846,6 @@
   <w:p>
     <w:pPr>
       <w:pStyle w:val="Footer"/>
-      <w:rPr>
-        <w:rFonts w:ascii="Arial" w:hAnsi="Arial" w:cs="Arial"/>
-        <w:color w:val="3F5364"/>
-      </w:rPr>
-    </w:pPr>
-    <w:r>
-      <w:rPr>
-        <w:rFonts w:ascii="Arial" w:hAnsi="Arial" w:cs="Arial"/>
-        <w:color w:val="3F5364"/>
-      </w:rPr>
-      <w:t>©2015 Chef Software Inc.</w:t>
-    </w:r>
-    <w:r>
-      <w:rPr>
-        <w:rFonts w:ascii="Arial" w:hAnsi="Arial" w:cs="Arial"/>
-        <w:color w:val="3F5364"/>
-      </w:rPr>
-      <w:tab/>
-      <w:t>1-</w:t>
-    </w:r>
-    <w:r>
-      <w:rPr>
-        <w:rFonts w:ascii="Arial" w:hAnsi="Arial" w:cs="Arial"/>
-        <w:color w:val="3F5364"/>
-      </w:rPr>
-      <w:fldChar w:fldCharType="begin"/>
-    </w:r>
-    <w:r>
-      <w:rPr>
-        <w:rFonts w:ascii="Arial" w:hAnsi="Arial" w:cs="Arial"/>
-        <w:color w:val="3F5364"/>
-      </w:rPr>
-      <w:instrText xml:space="preserve"> PAGE   \* MERGEFORMAT </w:instrText>
-    </w:r>
-    <w:r>
-      <w:rPr>
-        <w:rFonts w:ascii="Arial" w:hAnsi="Arial" w:cs="Arial"/>
-        <w:color w:val="3F5364"/>
-      </w:rPr>
-      <w:fldChar w:fldCharType="separate"/>
-    </w:r>
-    <w:r>
-      <w:rPr>
-        <w:rFonts w:ascii="Arial" w:hAnsi="Arial" w:cs="Arial"/>
-        <w:noProof/>
-        <w:color w:val="3F5364"/>
-      </w:rPr>
-      <w:t>0</w:t>
-    </w:r>
-    <w:r>
-      <w:rPr>
-        <w:rFonts w:ascii="Arial" w:hAnsi="Arial" w:cs="Arial"/>
-        <w:noProof/>
-        <w:color w:val="3F5364"/>
-      </w:rPr>
-      <w:fldChar w:fldCharType="end"/>
-    </w:r>
-  </w:p>
-  <w:p>
-    <w:pPr>
-      <w:pStyle w:val="Footer"/>
-      <w:rPr>
-        <w:rFonts w:ascii="Arial" w:hAnsi="Arial" w:cs="Arial"/>
-        <w:color w:val="3F5364"/>
-      </w:rPr>
-    </w:pPr>
-    <w:r>
-      <w:rPr>
-        <w:rFonts w:ascii="Arial" w:hAnsi="Arial" w:cs="Arial"/>
-        <w:color w:val="3F5364"/>
-      </w:rPr>
-      <w:t>Course Rev 1.0.1</w:t>
-    </w:r>
-    <w:bookmarkStart w:id="0" w:name="_GoBack"/>
-    <w:bookmarkEnd w:id="0"/>
-  </w:p>
-</w:ftr>
-</file>
-
-<file path=word/footer3.xml><?xml version="1.0" encoding="utf-8"?>
-<w:ftr xmlns:wpc="http://schemas.microsoft.com/office/word/2010/wordprocessingCanvas" xmlns:mc="http://schemas.openxmlformats.org/markup-compatibility/2006" xmlns:o="urn:schemas-microsoft-com:office:office" xmlns:r="http://schemas.openxmlformats.org/officeDocument/2006/relationships" xmlns:m="http://schemas.openxmlformats.org/officeDocument/2006/math" xmlns:v="urn:schemas-microsoft-com:vml" xmlns:wp14="http://schemas.microsoft.com/office/word/2010/wordprocessingDrawing" xmlns:wp="http://schemas.openxmlformats.org/drawingml/2006/wordprocessingDrawing" xmlns:w10="urn:schemas-microsoft-com:office:word" xmlns:w="http://schemas.openxmlformats.org/wordprocessingml/2006/main" xmlns:w14="http://schemas.microsoft.com/office/word/2010/wordml" xmlns:w15="http://schemas.microsoft.com/office/word/2012/wordml" xmlns:wpg="http://schemas.microsoft.com/office/word/2010/wordprocessingGroup" xmlns:wpi="http://schemas.microsoft.com/office/word/2010/wordprocessingInk" xmlns:wne="http://schemas.microsoft.com/office/word/2006/wordml" xmlns:wps="http://schemas.microsoft.com/office/word/2010/wordprocessingShape" mc:Ignorable="w14 w15 wp14">
-  <w:p>
-    <w:pPr>
-      <w:pStyle w:val="Footer"/>
-    </w:pPr>
-  </w:p>
-</w:ftr>
-</file>
-
-<file path=word/footer4.xml><?xml version="1.0" encoding="utf-8"?>
-<w:ftr xmlns:wpc="http://schemas.microsoft.com/office/word/2010/wordprocessingCanvas" xmlns:mc="http://schemas.openxmlformats.org/markup-compatibility/2006" xmlns:o="urn:schemas-microsoft-com:office:office" xmlns:r="http://schemas.openxmlformats.org/officeDocument/2006/relationships" xmlns:m="http://schemas.openxmlformats.org/officeDocument/2006/math" xmlns:v="urn:schemas-microsoft-com:vml" xmlns:wp14="http://schemas.microsoft.com/office/word/2010/wordprocessingDrawing" xmlns:wp="http://schemas.openxmlformats.org/drawingml/2006/wordprocessingDrawing" xmlns:w10="urn:schemas-microsoft-com:office:word" xmlns:w="http://schemas.openxmlformats.org/wordprocessingml/2006/main" xmlns:w14="http://schemas.microsoft.com/office/word/2010/wordml" xmlns:w15="http://schemas.microsoft.com/office/word/2012/wordml" xmlns:wpg="http://schemas.microsoft.com/office/word/2010/wordprocessingGroup" xmlns:wpi="http://schemas.microsoft.com/office/word/2010/wordprocessingInk" xmlns:wne="http://schemas.microsoft.com/office/word/2006/wordml" xmlns:wps="http://schemas.microsoft.com/office/word/2010/wordprocessingShape" mc:Ignorable="w14 w15 wp14">
-  <w:p>
-    <w:pPr>
-      <w:pStyle w:val="Footer"/>
     </w:pPr>
     <w:r>
       <w:t>©2015 Chef Software Inc.</w:t>
@@ -908,7 +884,7 @@
 </w:ftr>
 </file>
 
-<file path=word/footer5.xml><?xml version="1.0" encoding="utf-8"?>
+<file path=word/footer3.xml><?xml version="1.0" encoding="utf-8"?>
 <w:ftr xmlns:wpc="http://schemas.microsoft.com/office/word/2010/wordprocessingCanvas" xmlns:mc="http://schemas.openxmlformats.org/markup-compatibility/2006" xmlns:o="urn:schemas-microsoft-com:office:office" xmlns:r="http://schemas.openxmlformats.org/officeDocument/2006/relationships" xmlns:m="http://schemas.openxmlformats.org/officeDocument/2006/math" xmlns:v="urn:schemas-microsoft-com:vml" xmlns:wp14="http://schemas.microsoft.com/office/word/2010/wordprocessingDrawing" xmlns:wp="http://schemas.openxmlformats.org/drawingml/2006/wordprocessingDrawing" xmlns:w10="urn:schemas-microsoft-com:office:word" xmlns:w="http://schemas.openxmlformats.org/wordprocessingml/2006/main" xmlns:w14="http://schemas.microsoft.com/office/word/2010/wordml" xmlns:w15="http://schemas.microsoft.com/office/word/2012/wordml" xmlns:wpg="http://schemas.microsoft.com/office/word/2010/wordprocessingGroup" xmlns:wpi="http://schemas.microsoft.com/office/word/2010/wordprocessingInk" xmlns:wne="http://schemas.microsoft.com/office/word/2006/wordml" xmlns:wps="http://schemas.microsoft.com/office/word/2010/wordprocessingShape" mc:Ignorable="w14 w15 wp14">
   <w:p>
     <w:pPr>
@@ -977,16 +953,6 @@
 </file>
 
 <file path=word/header1.xml><?xml version="1.0" encoding="utf-8"?>
-<w:hdr xmlns:wpc="http://schemas.microsoft.com/office/word/2010/wordprocessingCanvas" xmlns:mc="http://schemas.openxmlformats.org/markup-compatibility/2006" xmlns:o="urn:schemas-microsoft-com:office:office" xmlns:r="http://schemas.openxmlformats.org/officeDocument/2006/relationships" xmlns:m="http://schemas.openxmlformats.org/officeDocument/2006/math" xmlns:v="urn:schemas-microsoft-com:vml" xmlns:wp14="http://schemas.microsoft.com/office/word/2010/wordprocessingDrawing" xmlns:wp="http://schemas.openxmlformats.org/drawingml/2006/wordprocessingDrawing" xmlns:w10="urn:schemas-microsoft-com:office:word" xmlns:w="http://schemas.openxmlformats.org/wordprocessingml/2006/main" xmlns:w14="http://schemas.microsoft.com/office/word/2010/wordml" xmlns:w15="http://schemas.microsoft.com/office/word/2012/wordml" xmlns:wpg="http://schemas.microsoft.com/office/word/2010/wordprocessingGroup" xmlns:wpi="http://schemas.microsoft.com/office/word/2010/wordprocessingInk" xmlns:wne="http://schemas.microsoft.com/office/word/2006/wordml" xmlns:wps="http://schemas.microsoft.com/office/word/2010/wordprocessingShape" mc:Ignorable="w14 w15 wp14">
-  <w:p>
-    <w:pPr>
-      <w:pStyle w:val="Header"/>
-    </w:pPr>
-  </w:p>
-</w:hdr>
-</file>
-
-<file path=word/header2.xml><?xml version="1.0" encoding="utf-8"?>
 <w:hdr xmlns:wpc="http://schemas.microsoft.com/office/word/2010/wordprocessingCanvas" xmlns:mc="http://schemas.openxmlformats.org/markup-compatibility/2006" xmlns:o="urn:schemas-microsoft-com:office:office" xmlns:r="http://schemas.openxmlformats.org/officeDocument/2006/relationships" xmlns:m="http://schemas.openxmlformats.org/officeDocument/2006/math" xmlns:v="urn:schemas-microsoft-com:vml" xmlns:wp14="http://schemas.microsoft.com/office/word/2010/wordprocessingDrawing" xmlns:wp="http://schemas.openxmlformats.org/drawingml/2006/wordprocessingDrawing" xmlns:w10="urn:schemas-microsoft-com:office:word" xmlns:w="http://schemas.openxmlformats.org/wordprocessingml/2006/main" xmlns:w14="http://schemas.microsoft.com/office/word/2010/wordml" xmlns:w15="http://schemas.microsoft.com/office/word/2012/wordml" xmlns:wpg="http://schemas.microsoft.com/office/word/2010/wordprocessingGroup" xmlns:wpi="http://schemas.microsoft.com/office/word/2010/wordprocessingInk" xmlns:wne="http://schemas.microsoft.com/office/word/2006/wordml" xmlns:wps="http://schemas.microsoft.com/office/word/2010/wordprocessingShape" mc:Ignorable="w14 w15 wp14">
   <w:p>
     <w:pPr>
@@ -1071,17 +1037,7 @@
 </w:hdr>
 </file>
 
-<file path=word/header3.xml><?xml version="1.0" encoding="utf-8"?>
-<w:hdr xmlns:wpc="http://schemas.microsoft.com/office/word/2010/wordprocessingCanvas" xmlns:mc="http://schemas.openxmlformats.org/markup-compatibility/2006" xmlns:o="urn:schemas-microsoft-com:office:office" xmlns:r="http://schemas.openxmlformats.org/officeDocument/2006/relationships" xmlns:m="http://schemas.openxmlformats.org/officeDocument/2006/math" xmlns:v="urn:schemas-microsoft-com:vml" xmlns:wp14="http://schemas.microsoft.com/office/word/2010/wordprocessingDrawing" xmlns:wp="http://schemas.openxmlformats.org/drawingml/2006/wordprocessingDrawing" xmlns:w10="urn:schemas-microsoft-com:office:word" xmlns:w="http://schemas.openxmlformats.org/wordprocessingml/2006/main" xmlns:w14="http://schemas.microsoft.com/office/word/2010/wordml" xmlns:w15="http://schemas.microsoft.com/office/word/2012/wordml" xmlns:wpg="http://schemas.microsoft.com/office/word/2010/wordprocessingGroup" xmlns:wpi="http://schemas.microsoft.com/office/word/2010/wordprocessingInk" xmlns:wne="http://schemas.microsoft.com/office/word/2006/wordml" xmlns:wps="http://schemas.microsoft.com/office/word/2010/wordprocessingShape" mc:Ignorable="w14 w15 wp14">
-  <w:p>
-    <w:pPr>
-      <w:pStyle w:val="Header"/>
-    </w:pPr>
-  </w:p>
-</w:hdr>
-</file>
-
-<file path=word/header4.xml><?xml version="1.0" encoding="utf-8"?>
+<file path=word/header2.xml><?xml version="1.0" encoding="utf-8"?>
 <w:hdr xmlns:wpc="http://schemas.microsoft.com/office/word/2010/wordprocessingCanvas" xmlns:mc="http://schemas.openxmlformats.org/markup-compatibility/2006" xmlns:o="urn:schemas-microsoft-com:office:office" xmlns:r="http://schemas.openxmlformats.org/officeDocument/2006/relationships" xmlns:m="http://schemas.openxmlformats.org/officeDocument/2006/math" xmlns:v="urn:schemas-microsoft-com:vml" xmlns:wp14="http://schemas.microsoft.com/office/word/2010/wordprocessingDrawing" xmlns:wp="http://schemas.openxmlformats.org/drawingml/2006/wordprocessingDrawing" xmlns:w10="urn:schemas-microsoft-com:office:word" xmlns:w="http://schemas.openxmlformats.org/wordprocessingml/2006/main" xmlns:w14="http://schemas.microsoft.com/office/word/2010/wordml" xmlns:w15="http://schemas.microsoft.com/office/word/2012/wordml" xmlns:wpg="http://schemas.microsoft.com/office/word/2010/wordprocessingGroup" xmlns:wpi="http://schemas.microsoft.com/office/word/2010/wordprocessingInk" xmlns:wne="http://schemas.microsoft.com/office/word/2006/wordml" xmlns:wps="http://schemas.microsoft.com/office/word/2010/wordprocessingShape" mc:Ignorable="w14 w15 wp14">
   <w:p>
     <w:pPr>
@@ -1106,7 +1062,7 @@
 </w:hdr>
 </file>
 
-<file path=word/header5.xml><?xml version="1.0" encoding="utf-8"?>
+<file path=word/header3.xml><?xml version="1.0" encoding="utf-8"?>
 <w:hdr xmlns:wpc="http://schemas.microsoft.com/office/word/2010/wordprocessingCanvas" xmlns:mc="http://schemas.openxmlformats.org/markup-compatibility/2006" xmlns:o="urn:schemas-microsoft-com:office:office" xmlns:r="http://schemas.openxmlformats.org/officeDocument/2006/relationships" xmlns:m="http://schemas.openxmlformats.org/officeDocument/2006/math" xmlns:v="urn:schemas-microsoft-com:vml" xmlns:wp14="http://schemas.microsoft.com/office/word/2010/wordprocessingDrawing" xmlns:wp="http://schemas.openxmlformats.org/drawingml/2006/wordprocessingDrawing" xmlns:w10="urn:schemas-microsoft-com:office:word" xmlns:w="http://schemas.openxmlformats.org/wordprocessingml/2006/main" xmlns:w14="http://schemas.microsoft.com/office/word/2010/wordml" xmlns:w15="http://schemas.microsoft.com/office/word/2012/wordml" xmlns:wpg="http://schemas.microsoft.com/office/word/2010/wordprocessingGroup" xmlns:wpi="http://schemas.microsoft.com/office/word/2010/wordprocessingInk" xmlns:wne="http://schemas.microsoft.com/office/word/2006/wordml" xmlns:wps="http://schemas.microsoft.com/office/word/2010/wordprocessingShape" mc:Ignorable="w14 w15 wp14">
   <w:p>
     <w:pPr>
@@ -2172,7 +2128,7 @@
 </file>
 
 <file path=customXml/itemProps1.xml><?xml version="1.0" encoding="utf-8"?>
-<ds:datastoreItem xmlns:ds="http://schemas.openxmlformats.org/officeDocument/2006/customXml" ds:itemID="{71677F50-10A4-4A8D-8F8B-25FDE799544D}">
+<ds:datastoreItem xmlns:ds="http://schemas.openxmlformats.org/officeDocument/2006/customXml" ds:itemID="{64766827-E6E1-4C35-830A-38240279A190}">
   <ds:schemaRefs>
     <ds:schemaRef ds:uri="http://schemas.openxmlformats.org/officeDocument/2006/bibliography"/>
   </ds:schemaRefs>

</xml_diff>

<commit_message>
Essentials Insturctor cover set version to 1.0.3
</commit_message>
<xml_diff>
--- a/chef-essentials-cover-Instructor.docx
+++ b/chef-essentials-cover-Instructor.docx
@@ -835,7 +835,7 @@
         <w:rFonts w:ascii="Arial" w:hAnsi="Arial" w:cs="Arial"/>
         <w:color w:val="3F5364"/>
       </w:rPr>
-      <w:t>Course Rev 1.0.2</w:t>
+      <w:t>Course Rev 1.0.3</w:t>
     </w:r>
   </w:p>
 </w:ftr>
@@ -2128,7 +2128,7 @@
 </file>
 
 <file path=customXml/itemProps1.xml><?xml version="1.0" encoding="utf-8"?>
-<ds:datastoreItem xmlns:ds="http://schemas.openxmlformats.org/officeDocument/2006/customXml" ds:itemID="{64766827-E6E1-4C35-830A-38240279A190}">
+<ds:datastoreItem xmlns:ds="http://schemas.openxmlformats.org/officeDocument/2006/customXml" ds:itemID="{131D44A5-FBB7-4688-ADD3-79162044615A}">
   <ds:schemaRefs>
     <ds:schemaRef ds:uri="http://schemas.openxmlformats.org/officeDocument/2006/bibliography"/>
   </ds:schemaRefs>

</xml_diff>

<commit_message>
Update Cover Page to mention CentOS FIX #152
</commit_message>
<xml_diff>
--- a/chef-essentials-cover-Instructor.docx
+++ b/chef-essentials-cover-Instructor.docx
@@ -1,6 +1,6 @@
 
 <file path=word/document.xml><?xml version="1.0" encoding="utf-8"?>
-<w:document xmlns:wpc="http://schemas.microsoft.com/office/word/2010/wordprocessingCanvas" xmlns:mc="http://schemas.openxmlformats.org/markup-compatibility/2006" xmlns:o="urn:schemas-microsoft-com:office:office" xmlns:r="http://schemas.openxmlformats.org/officeDocument/2006/relationships" xmlns:m="http://schemas.openxmlformats.org/officeDocument/2006/math" xmlns:v="urn:schemas-microsoft-com:vml" xmlns:wp14="http://schemas.microsoft.com/office/word/2010/wordprocessingDrawing" xmlns:wp="http://schemas.openxmlformats.org/drawingml/2006/wordprocessingDrawing" xmlns:w10="urn:schemas-microsoft-com:office:word" xmlns:w="http://schemas.openxmlformats.org/wordprocessingml/2006/main" xmlns:w14="http://schemas.microsoft.com/office/word/2010/wordml" xmlns:w15="http://schemas.microsoft.com/office/word/2012/wordml" xmlns:wpg="http://schemas.microsoft.com/office/word/2010/wordprocessingGroup" xmlns:wpi="http://schemas.microsoft.com/office/word/2010/wordprocessingInk" xmlns:wne="http://schemas.microsoft.com/office/word/2006/wordml" xmlns:wps="http://schemas.microsoft.com/office/word/2010/wordprocessingShape" mc:Ignorable="w14 w15 wp14">
+<w:document xmlns:wpc="http://schemas.microsoft.com/office/word/2010/wordprocessingCanvas" xmlns:mo="http://schemas.microsoft.com/office/mac/office/2008/main" xmlns:mc="http://schemas.openxmlformats.org/markup-compatibility/2006" xmlns:mv="urn:schemas-microsoft-com:mac:vml" xmlns:o="urn:schemas-microsoft-com:office:office" xmlns:r="http://schemas.openxmlformats.org/officeDocument/2006/relationships" xmlns:m="http://schemas.openxmlformats.org/officeDocument/2006/math" xmlns:v="urn:schemas-microsoft-com:vml" xmlns:wp14="http://schemas.microsoft.com/office/word/2010/wordprocessingDrawing" xmlns:wp="http://schemas.openxmlformats.org/drawingml/2006/wordprocessingDrawing" xmlns:w10="urn:schemas-microsoft-com:office:word" xmlns:w="http://schemas.openxmlformats.org/wordprocessingml/2006/main" xmlns:w14="http://schemas.microsoft.com/office/word/2010/wordml" xmlns:w15="http://schemas.microsoft.com/office/word/2012/wordml" xmlns:wpg="http://schemas.microsoft.com/office/word/2010/wordprocessingGroup" xmlns:wpi="http://schemas.microsoft.com/office/word/2010/wordprocessingInk" xmlns:wne="http://schemas.microsoft.com/office/word/2006/wordml" xmlns:wps="http://schemas.microsoft.com/office/word/2010/wordprocessingShape" mc:Ignorable="w14 w15 wp14">
   <w:body>
     <w:p>
       <w:pPr>
@@ -33,7 +33,7 @@
         </w:rPr>
         <w:lastRenderedPageBreak/>
         <w:drawing>
-          <wp:anchor distT="0" distB="0" distL="114300" distR="114300" simplePos="0" relativeHeight="251677696" behindDoc="0" locked="0" layoutInCell="1" allowOverlap="1" wp14:anchorId="1952015F" wp14:editId="7A0B4724">
+          <wp:anchor distT="0" distB="0" distL="114300" distR="114300" simplePos="0" relativeHeight="251677696" behindDoc="0" locked="0" layoutInCell="1" allowOverlap="1" wp14:anchorId="5D818BE1" wp14:editId="4DE0148C">
             <wp:simplePos x="0" y="0"/>
             <wp:positionH relativeFrom="column">
               <wp:posOffset>2822027</wp:posOffset>
@@ -94,7 +94,7 @@
         <mc:AlternateContent>
           <mc:Choice Requires="wps">
             <w:drawing>
-              <wp:anchor distT="0" distB="0" distL="114300" distR="114300" simplePos="0" relativeHeight="251697152" behindDoc="0" locked="0" layoutInCell="1" allowOverlap="1" wp14:anchorId="5ADCAD64" wp14:editId="5EF4C0C6">
+              <wp:anchor distT="0" distB="0" distL="114300" distR="114300" simplePos="0" relativeHeight="251697152" behindDoc="0" locked="0" layoutInCell="1" allowOverlap="1" wp14:anchorId="28812896" wp14:editId="7DFEC147">
                 <wp:simplePos x="0" y="0"/>
                 <wp:positionH relativeFrom="page">
                   <wp:posOffset>977900</wp:posOffset>
@@ -247,7 +247,7 @@
           <w:noProof/>
         </w:rPr>
         <w:drawing>
-          <wp:anchor distT="0" distB="0" distL="114300" distR="114300" simplePos="0" relativeHeight="251693056" behindDoc="0" locked="0" layoutInCell="1" allowOverlap="1" wp14:anchorId="14B23729" wp14:editId="13FAEB6D">
+          <wp:anchor distT="0" distB="0" distL="114300" distR="114300" simplePos="0" relativeHeight="251693056" behindDoc="0" locked="0" layoutInCell="1" allowOverlap="1" wp14:anchorId="3149C93D" wp14:editId="76B9FA28">
             <wp:simplePos x="0" y="0"/>
             <wp:positionH relativeFrom="column">
               <wp:posOffset>1892935</wp:posOffset>
@@ -313,8 +313,6 @@
     <w:p/>
     <w:p/>
     <w:p/>
-    <w:bookmarkStart w:id="0" w:name="_GoBack"/>
-    <w:bookmarkEnd w:id="0"/>
     <w:p>
       <w:r>
         <w:rPr>
@@ -323,7 +321,7 @@
         <mc:AlternateContent>
           <mc:Choice Requires="wps">
             <w:drawing>
-              <wp:anchor distT="0" distB="0" distL="114300" distR="114300" simplePos="0" relativeHeight="251646976" behindDoc="0" locked="0" layoutInCell="1" allowOverlap="1" wp14:anchorId="1E8D13F1" wp14:editId="2542B70E">
+              <wp:anchor distT="0" distB="0" distL="114300" distR="114300" simplePos="0" relativeHeight="251646976" behindDoc="0" locked="0" layoutInCell="1" allowOverlap="1" wp14:anchorId="57BEB7EE" wp14:editId="4AA318C6">
                 <wp:simplePos x="0" y="0"/>
                 <wp:positionH relativeFrom="page">
                   <wp:posOffset>401955</wp:posOffset>
@@ -406,6 +404,35 @@
                                   </w:rPr>
                                   <w:t>Chef Essentials</w:t>
                                 </w:r>
+                                <w:r>
+                                  <w:rPr>
+                                    <w:rFonts w:ascii="Arial" w:hAnsi="Arial" w:cs="Arial"/>
+                                    <w:color w:val="F18B21"/>
+                                    <w:sz w:val="72"/>
+                                    <w:szCs w:val="72"/>
+                                  </w:rPr>
+                                  <w:t xml:space="preserve"> (</w:t>
+                                </w:r>
+                                <w:proofErr w:type="spellStart"/>
+                                <w:r>
+                                  <w:rPr>
+                                    <w:rFonts w:ascii="Arial" w:hAnsi="Arial" w:cs="Arial"/>
+                                    <w:color w:val="F18B21"/>
+                                    <w:sz w:val="72"/>
+                                    <w:szCs w:val="72"/>
+                                  </w:rPr>
+                                  <w:t>CentOS</w:t>
+                                </w:r>
+                                <w:proofErr w:type="spellEnd"/>
+                                <w:r>
+                                  <w:rPr>
+                                    <w:rFonts w:ascii="Arial" w:hAnsi="Arial" w:cs="Arial"/>
+                                    <w:color w:val="F18B21"/>
+                                    <w:sz w:val="72"/>
+                                    <w:szCs w:val="72"/>
+                                  </w:rPr>
+                                  <w:t>)</w:t>
+                                </w:r>
                               </w:sdtContent>
                             </w:sdt>
                           </w:p>
@@ -466,7 +493,11 @@
           </mc:Choice>
           <mc:Fallback>
             <w:pict>
-              <v:shape w14:anchorId="1E8D13F1" id="Text Box 154" o:spid="_x0000_s1027" type="#_x0000_t202" style="position:absolute;margin-left:31.65pt;margin-top:306.45pt;width:8in;height:286.5pt;z-index:251646976;visibility:visible;mso-wrap-style:square;mso-width-percent:941;mso-height-percent:363;mso-wrap-distance-left:9pt;mso-wrap-distance-top:0;mso-wrap-distance-right:9pt;mso-wrap-distance-bottom:0;mso-position-horizontal:absolute;mso-position-horizontal-relative:page;mso-position-vertical:absolute;mso-position-vertical-relative:page;mso-width-percent:941;mso-height-percent:363;mso-width-relative:page;mso-height-relative:page;v-text-anchor:bottom" o:gfxdata="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" filled="f" stroked="f" strokeweight=".5pt">
+              <v:shapetype w14:anchorId="57BEB7EE" id="_x0000_t202" coordsize="21600,21600" o:spt="202" path="m0,0l0,21600,21600,21600,21600,0xe">
+                <v:stroke joinstyle="miter"/>
+                <v:path gradientshapeok="t" o:connecttype="rect"/>
+              </v:shapetype>
+              <v:shape id="Text_x0020_Box_x0020_154" o:spid="_x0000_s1027" type="#_x0000_t202" style="position:absolute;margin-left:31.65pt;margin-top:306.45pt;width:8in;height:286.5pt;z-index:251646976;visibility:visible;mso-wrap-style:square;mso-width-percent:941;mso-height-percent:363;mso-wrap-distance-left:9pt;mso-wrap-distance-top:0;mso-wrap-distance-right:9pt;mso-wrap-distance-bottom:0;mso-position-horizontal:absolute;mso-position-horizontal-relative:page;mso-position-vertical:absolute;mso-position-vertical-relative:page;mso-width-percent:941;mso-height-percent:363;mso-width-relative:page;mso-height-relative:page;v-text-anchor:bottom" o:gfxdata="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" filled="f" stroked="f" strokeweight=".5pt">
                 <v:textbox inset="126pt,0,54pt,0">
                   <w:txbxContent>
                     <w:p>
@@ -504,6 +535,35 @@
                               <w:szCs w:val="72"/>
                             </w:rPr>
                             <w:t>Chef Essentials</w:t>
+                          </w:r>
+                          <w:r>
+                            <w:rPr>
+                              <w:rFonts w:ascii="Arial" w:hAnsi="Arial" w:cs="Arial"/>
+                              <w:color w:val="F18B21"/>
+                              <w:sz w:val="72"/>
+                              <w:szCs w:val="72"/>
+                            </w:rPr>
+                            <w:t xml:space="preserve"> (</w:t>
+                          </w:r>
+                          <w:proofErr w:type="spellStart"/>
+                          <w:r>
+                            <w:rPr>
+                              <w:rFonts w:ascii="Arial" w:hAnsi="Arial" w:cs="Arial"/>
+                              <w:color w:val="F18B21"/>
+                              <w:sz w:val="72"/>
+                              <w:szCs w:val="72"/>
+                            </w:rPr>
+                            <w:t>CentOS</w:t>
+                          </w:r>
+                          <w:proofErr w:type="spellEnd"/>
+                          <w:r>
+                            <w:rPr>
+                              <w:rFonts w:ascii="Arial" w:hAnsi="Arial" w:cs="Arial"/>
+                              <w:color w:val="F18B21"/>
+                              <w:sz w:val="72"/>
+                              <w:szCs w:val="72"/>
+                            </w:rPr>
+                            <w:t>)</w:t>
                           </w:r>
                         </w:sdtContent>
                       </w:sdt>
@@ -558,7 +618,7 @@
         <mc:AlternateContent>
           <mc:Choice Requires="wps">
             <w:drawing>
-              <wp:anchor distT="0" distB="0" distL="114300" distR="114300" simplePos="0" relativeHeight="251676672" behindDoc="0" locked="0" layoutInCell="1" allowOverlap="1" wp14:anchorId="349F337B" wp14:editId="5A86CCAD">
+              <wp:anchor distT="0" distB="0" distL="114300" distR="114300" simplePos="0" relativeHeight="251676672" behindDoc="0" locked="0" layoutInCell="1" allowOverlap="1" wp14:anchorId="6DFA52AC" wp14:editId="37427C28">
                 <wp:simplePos x="0" y="0"/>
                 <wp:positionH relativeFrom="page">
                   <wp:posOffset>229235</wp:posOffset>
@@ -735,7 +795,7 @@
 </file>
 
 <file path=word/endnotes.xml><?xml version="1.0" encoding="utf-8"?>
-<w:endnotes xmlns:wpc="http://schemas.microsoft.com/office/word/2010/wordprocessingCanvas" xmlns:mc="http://schemas.openxmlformats.org/markup-compatibility/2006" xmlns:o="urn:schemas-microsoft-com:office:office" xmlns:r="http://schemas.openxmlformats.org/officeDocument/2006/relationships" xmlns:m="http://schemas.openxmlformats.org/officeDocument/2006/math" xmlns:v="urn:schemas-microsoft-com:vml" xmlns:wp14="http://schemas.microsoft.com/office/word/2010/wordprocessingDrawing" xmlns:wp="http://schemas.openxmlformats.org/drawingml/2006/wordprocessingDrawing" xmlns:w10="urn:schemas-microsoft-com:office:word" xmlns:w="http://schemas.openxmlformats.org/wordprocessingml/2006/main" xmlns:w14="http://schemas.microsoft.com/office/word/2010/wordml" xmlns:w15="http://schemas.microsoft.com/office/word/2012/wordml" xmlns:wpg="http://schemas.microsoft.com/office/word/2010/wordprocessingGroup" xmlns:wpi="http://schemas.microsoft.com/office/word/2010/wordprocessingInk" xmlns:wne="http://schemas.microsoft.com/office/word/2006/wordml" xmlns:wps="http://schemas.microsoft.com/office/word/2010/wordprocessingShape" mc:Ignorable="w14 w15 wp14">
+<w:endnotes xmlns:wpc="http://schemas.microsoft.com/office/word/2010/wordprocessingCanvas" xmlns:mo="http://schemas.microsoft.com/office/mac/office/2008/main" xmlns:mc="http://schemas.openxmlformats.org/markup-compatibility/2006" xmlns:mv="urn:schemas-microsoft-com:mac:vml" xmlns:o="urn:schemas-microsoft-com:office:office" xmlns:r="http://schemas.openxmlformats.org/officeDocument/2006/relationships" xmlns:m="http://schemas.openxmlformats.org/officeDocument/2006/math" xmlns:v="urn:schemas-microsoft-com:vml" xmlns:wp14="http://schemas.microsoft.com/office/word/2010/wordprocessingDrawing" xmlns:wp="http://schemas.openxmlformats.org/drawingml/2006/wordprocessingDrawing" xmlns:w10="urn:schemas-microsoft-com:office:word" xmlns:w="http://schemas.openxmlformats.org/wordprocessingml/2006/main" xmlns:w14="http://schemas.microsoft.com/office/word/2010/wordml" xmlns:w15="http://schemas.microsoft.com/office/word/2012/wordml" xmlns:wpg="http://schemas.microsoft.com/office/word/2010/wordprocessingGroup" xmlns:wpi="http://schemas.microsoft.com/office/word/2010/wordprocessingInk" xmlns:wne="http://schemas.microsoft.com/office/word/2006/wordml" xmlns:wps="http://schemas.microsoft.com/office/word/2010/wordprocessingShape" mc:Ignorable="w14 w15 wp14">
   <w:endnote w:type="separator" w:id="-1">
     <w:p>
       <w:pPr>
@@ -760,7 +820,7 @@
 </file>
 
 <file path=word/footer1.xml><?xml version="1.0" encoding="utf-8"?>
-<w:ftr xmlns:wpc="http://schemas.microsoft.com/office/word/2010/wordprocessingCanvas" xmlns:mc="http://schemas.openxmlformats.org/markup-compatibility/2006" xmlns:o="urn:schemas-microsoft-com:office:office" xmlns:r="http://schemas.openxmlformats.org/officeDocument/2006/relationships" xmlns:m="http://schemas.openxmlformats.org/officeDocument/2006/math" xmlns:v="urn:schemas-microsoft-com:vml" xmlns:wp14="http://schemas.microsoft.com/office/word/2010/wordprocessingDrawing" xmlns:wp="http://schemas.openxmlformats.org/drawingml/2006/wordprocessingDrawing" xmlns:w10="urn:schemas-microsoft-com:office:word" xmlns:w="http://schemas.openxmlformats.org/wordprocessingml/2006/main" xmlns:w14="http://schemas.microsoft.com/office/word/2010/wordml" xmlns:w15="http://schemas.microsoft.com/office/word/2012/wordml" xmlns:wpg="http://schemas.microsoft.com/office/word/2010/wordprocessingGroup" xmlns:wpi="http://schemas.microsoft.com/office/word/2010/wordprocessingInk" xmlns:wne="http://schemas.microsoft.com/office/word/2006/wordml" xmlns:wps="http://schemas.microsoft.com/office/word/2010/wordprocessingShape" mc:Ignorable="w14 w15 wp14">
+<w:ftr xmlns:wpc="http://schemas.microsoft.com/office/word/2010/wordprocessingCanvas" xmlns:mo="http://schemas.microsoft.com/office/mac/office/2008/main" xmlns:mc="http://schemas.openxmlformats.org/markup-compatibility/2006" xmlns:mv="urn:schemas-microsoft-com:mac:vml" xmlns:o="urn:schemas-microsoft-com:office:office" xmlns:r="http://schemas.openxmlformats.org/officeDocument/2006/relationships" xmlns:m="http://schemas.openxmlformats.org/officeDocument/2006/math" xmlns:v="urn:schemas-microsoft-com:vml" xmlns:wp14="http://schemas.microsoft.com/office/word/2010/wordprocessingDrawing" xmlns:wp="http://schemas.openxmlformats.org/drawingml/2006/wordprocessingDrawing" xmlns:w10="urn:schemas-microsoft-com:office:word" xmlns:w="http://schemas.openxmlformats.org/wordprocessingml/2006/main" xmlns:w14="http://schemas.microsoft.com/office/word/2010/wordml" xmlns:w15="http://schemas.microsoft.com/office/word/2012/wordml" xmlns:wpg="http://schemas.microsoft.com/office/word/2010/wordprocessingGroup" xmlns:wpi="http://schemas.microsoft.com/office/word/2010/wordprocessingInk" xmlns:wne="http://schemas.microsoft.com/office/word/2006/wordml" xmlns:wps="http://schemas.microsoft.com/office/word/2010/wordprocessingShape" mc:Ignorable="w14 w15 wp14">
   <w:p>
     <w:pPr>
       <w:pStyle w:val="Footer"/>
@@ -842,7 +902,7 @@
 </file>
 
 <file path=word/footer2.xml><?xml version="1.0" encoding="utf-8"?>
-<w:ftr xmlns:wpc="http://schemas.microsoft.com/office/word/2010/wordprocessingCanvas" xmlns:mc="http://schemas.openxmlformats.org/markup-compatibility/2006" xmlns:o="urn:schemas-microsoft-com:office:office" xmlns:r="http://schemas.openxmlformats.org/officeDocument/2006/relationships" xmlns:m="http://schemas.openxmlformats.org/officeDocument/2006/math" xmlns:v="urn:schemas-microsoft-com:vml" xmlns:wp14="http://schemas.microsoft.com/office/word/2010/wordprocessingDrawing" xmlns:wp="http://schemas.openxmlformats.org/drawingml/2006/wordprocessingDrawing" xmlns:w10="urn:schemas-microsoft-com:office:word" xmlns:w="http://schemas.openxmlformats.org/wordprocessingml/2006/main" xmlns:w14="http://schemas.microsoft.com/office/word/2010/wordml" xmlns:w15="http://schemas.microsoft.com/office/word/2012/wordml" xmlns:wpg="http://schemas.microsoft.com/office/word/2010/wordprocessingGroup" xmlns:wpi="http://schemas.microsoft.com/office/word/2010/wordprocessingInk" xmlns:wne="http://schemas.microsoft.com/office/word/2006/wordml" xmlns:wps="http://schemas.microsoft.com/office/word/2010/wordprocessingShape" mc:Ignorable="w14 w15 wp14">
+<w:ftr xmlns:wpc="http://schemas.microsoft.com/office/word/2010/wordprocessingCanvas" xmlns:mo="http://schemas.microsoft.com/office/mac/office/2008/main" xmlns:mc="http://schemas.openxmlformats.org/markup-compatibility/2006" xmlns:mv="urn:schemas-microsoft-com:mac:vml" xmlns:o="urn:schemas-microsoft-com:office:office" xmlns:r="http://schemas.openxmlformats.org/officeDocument/2006/relationships" xmlns:m="http://schemas.openxmlformats.org/officeDocument/2006/math" xmlns:v="urn:schemas-microsoft-com:vml" xmlns:wp14="http://schemas.microsoft.com/office/word/2010/wordprocessingDrawing" xmlns:wp="http://schemas.openxmlformats.org/drawingml/2006/wordprocessingDrawing" xmlns:w10="urn:schemas-microsoft-com:office:word" xmlns:w="http://schemas.openxmlformats.org/wordprocessingml/2006/main" xmlns:w14="http://schemas.microsoft.com/office/word/2010/wordml" xmlns:w15="http://schemas.microsoft.com/office/word/2012/wordml" xmlns:wpg="http://schemas.microsoft.com/office/word/2010/wordprocessingGroup" xmlns:wpi="http://schemas.microsoft.com/office/word/2010/wordprocessingInk" xmlns:wne="http://schemas.microsoft.com/office/word/2006/wordml" xmlns:wps="http://schemas.microsoft.com/office/word/2010/wordprocessingShape" mc:Ignorable="w14 w15 wp14">
   <w:p>
     <w:pPr>
       <w:pStyle w:val="Footer"/>
@@ -885,7 +945,7 @@
 </file>
 
 <file path=word/footer3.xml><?xml version="1.0" encoding="utf-8"?>
-<w:ftr xmlns:wpc="http://schemas.microsoft.com/office/word/2010/wordprocessingCanvas" xmlns:mc="http://schemas.openxmlformats.org/markup-compatibility/2006" xmlns:o="urn:schemas-microsoft-com:office:office" xmlns:r="http://schemas.openxmlformats.org/officeDocument/2006/relationships" xmlns:m="http://schemas.openxmlformats.org/officeDocument/2006/math" xmlns:v="urn:schemas-microsoft-com:vml" xmlns:wp14="http://schemas.microsoft.com/office/word/2010/wordprocessingDrawing" xmlns:wp="http://schemas.openxmlformats.org/drawingml/2006/wordprocessingDrawing" xmlns:w10="urn:schemas-microsoft-com:office:word" xmlns:w="http://schemas.openxmlformats.org/wordprocessingml/2006/main" xmlns:w14="http://schemas.microsoft.com/office/word/2010/wordml" xmlns:w15="http://schemas.microsoft.com/office/word/2012/wordml" xmlns:wpg="http://schemas.microsoft.com/office/word/2010/wordprocessingGroup" xmlns:wpi="http://schemas.microsoft.com/office/word/2010/wordprocessingInk" xmlns:wne="http://schemas.microsoft.com/office/word/2006/wordml" xmlns:wps="http://schemas.microsoft.com/office/word/2010/wordprocessingShape" mc:Ignorable="w14 w15 wp14">
+<w:ftr xmlns:wpc="http://schemas.microsoft.com/office/word/2010/wordprocessingCanvas" xmlns:mo="http://schemas.microsoft.com/office/mac/office/2008/main" xmlns:mc="http://schemas.openxmlformats.org/markup-compatibility/2006" xmlns:mv="urn:schemas-microsoft-com:mac:vml" xmlns:o="urn:schemas-microsoft-com:office:office" xmlns:r="http://schemas.openxmlformats.org/officeDocument/2006/relationships" xmlns:m="http://schemas.openxmlformats.org/officeDocument/2006/math" xmlns:v="urn:schemas-microsoft-com:vml" xmlns:wp14="http://schemas.microsoft.com/office/word/2010/wordprocessingDrawing" xmlns:wp="http://schemas.openxmlformats.org/drawingml/2006/wordprocessingDrawing" xmlns:w10="urn:schemas-microsoft-com:office:word" xmlns:w="http://schemas.openxmlformats.org/wordprocessingml/2006/main" xmlns:w14="http://schemas.microsoft.com/office/word/2010/wordml" xmlns:w15="http://schemas.microsoft.com/office/word/2012/wordml" xmlns:wpg="http://schemas.microsoft.com/office/word/2010/wordprocessingGroup" xmlns:wpi="http://schemas.microsoft.com/office/word/2010/wordprocessingInk" xmlns:wne="http://schemas.microsoft.com/office/word/2006/wordml" xmlns:wps="http://schemas.microsoft.com/office/word/2010/wordprocessingShape" mc:Ignorable="w14 w15 wp14">
   <w:p>
     <w:pPr>
       <w:pStyle w:val="Footer"/>
@@ -928,7 +988,7 @@
 </file>
 
 <file path=word/footnotes.xml><?xml version="1.0" encoding="utf-8"?>
-<w:footnotes xmlns:wpc="http://schemas.microsoft.com/office/word/2010/wordprocessingCanvas" xmlns:mc="http://schemas.openxmlformats.org/markup-compatibility/2006" xmlns:o="urn:schemas-microsoft-com:office:office" xmlns:r="http://schemas.openxmlformats.org/officeDocument/2006/relationships" xmlns:m="http://schemas.openxmlformats.org/officeDocument/2006/math" xmlns:v="urn:schemas-microsoft-com:vml" xmlns:wp14="http://schemas.microsoft.com/office/word/2010/wordprocessingDrawing" xmlns:wp="http://schemas.openxmlformats.org/drawingml/2006/wordprocessingDrawing" xmlns:w10="urn:schemas-microsoft-com:office:word" xmlns:w="http://schemas.openxmlformats.org/wordprocessingml/2006/main" xmlns:w14="http://schemas.microsoft.com/office/word/2010/wordml" xmlns:w15="http://schemas.microsoft.com/office/word/2012/wordml" xmlns:wpg="http://schemas.microsoft.com/office/word/2010/wordprocessingGroup" xmlns:wpi="http://schemas.microsoft.com/office/word/2010/wordprocessingInk" xmlns:wne="http://schemas.microsoft.com/office/word/2006/wordml" xmlns:wps="http://schemas.microsoft.com/office/word/2010/wordprocessingShape" mc:Ignorable="w14 w15 wp14">
+<w:footnotes xmlns:wpc="http://schemas.microsoft.com/office/word/2010/wordprocessingCanvas" xmlns:mo="http://schemas.microsoft.com/office/mac/office/2008/main" xmlns:mc="http://schemas.openxmlformats.org/markup-compatibility/2006" xmlns:mv="urn:schemas-microsoft-com:mac:vml" xmlns:o="urn:schemas-microsoft-com:office:office" xmlns:r="http://schemas.openxmlformats.org/officeDocument/2006/relationships" xmlns:m="http://schemas.openxmlformats.org/officeDocument/2006/math" xmlns:v="urn:schemas-microsoft-com:vml" xmlns:wp14="http://schemas.microsoft.com/office/word/2010/wordprocessingDrawing" xmlns:wp="http://schemas.openxmlformats.org/drawingml/2006/wordprocessingDrawing" xmlns:w10="urn:schemas-microsoft-com:office:word" xmlns:w="http://schemas.openxmlformats.org/wordprocessingml/2006/main" xmlns:w14="http://schemas.microsoft.com/office/word/2010/wordml" xmlns:w15="http://schemas.microsoft.com/office/word/2012/wordml" xmlns:wpg="http://schemas.microsoft.com/office/word/2010/wordprocessingGroup" xmlns:wpi="http://schemas.microsoft.com/office/word/2010/wordprocessingInk" xmlns:wne="http://schemas.microsoft.com/office/word/2006/wordml" xmlns:wps="http://schemas.microsoft.com/office/word/2010/wordprocessingShape" mc:Ignorable="w14 w15 wp14">
   <w:footnote w:type="separator" w:id="-1">
     <w:p>
       <w:pPr>
@@ -953,7 +1013,7 @@
 </file>
 
 <file path=word/header1.xml><?xml version="1.0" encoding="utf-8"?>
-<w:hdr xmlns:wpc="http://schemas.microsoft.com/office/word/2010/wordprocessingCanvas" xmlns:mc="http://schemas.openxmlformats.org/markup-compatibility/2006" xmlns:o="urn:schemas-microsoft-com:office:office" xmlns:r="http://schemas.openxmlformats.org/officeDocument/2006/relationships" xmlns:m="http://schemas.openxmlformats.org/officeDocument/2006/math" xmlns:v="urn:schemas-microsoft-com:vml" xmlns:wp14="http://schemas.microsoft.com/office/word/2010/wordprocessingDrawing" xmlns:wp="http://schemas.openxmlformats.org/drawingml/2006/wordprocessingDrawing" xmlns:w10="urn:schemas-microsoft-com:office:word" xmlns:w="http://schemas.openxmlformats.org/wordprocessingml/2006/main" xmlns:w14="http://schemas.microsoft.com/office/word/2010/wordml" xmlns:w15="http://schemas.microsoft.com/office/word/2012/wordml" xmlns:wpg="http://schemas.microsoft.com/office/word/2010/wordprocessingGroup" xmlns:wpi="http://schemas.microsoft.com/office/word/2010/wordprocessingInk" xmlns:wne="http://schemas.microsoft.com/office/word/2006/wordml" xmlns:wps="http://schemas.microsoft.com/office/word/2010/wordprocessingShape" mc:Ignorable="w14 w15 wp14">
+<w:hdr xmlns:wpc="http://schemas.microsoft.com/office/word/2010/wordprocessingCanvas" xmlns:mo="http://schemas.microsoft.com/office/mac/office/2008/main" xmlns:mc="http://schemas.openxmlformats.org/markup-compatibility/2006" xmlns:mv="urn:schemas-microsoft-com:mac:vml" xmlns:o="urn:schemas-microsoft-com:office:office" xmlns:r="http://schemas.openxmlformats.org/officeDocument/2006/relationships" xmlns:m="http://schemas.openxmlformats.org/officeDocument/2006/math" xmlns:v="urn:schemas-microsoft-com:vml" xmlns:wp14="http://schemas.microsoft.com/office/word/2010/wordprocessingDrawing" xmlns:wp="http://schemas.openxmlformats.org/drawingml/2006/wordprocessingDrawing" xmlns:w10="urn:schemas-microsoft-com:office:word" xmlns:w="http://schemas.openxmlformats.org/wordprocessingml/2006/main" xmlns:w14="http://schemas.microsoft.com/office/word/2010/wordml" xmlns:w15="http://schemas.microsoft.com/office/word/2012/wordml" xmlns:wpg="http://schemas.microsoft.com/office/word/2010/wordprocessingGroup" xmlns:wpi="http://schemas.microsoft.com/office/word/2010/wordprocessingInk" xmlns:wne="http://schemas.microsoft.com/office/word/2006/wordml" xmlns:wps="http://schemas.microsoft.com/office/word/2010/wordprocessingShape" mc:Ignorable="w14 w15 wp14">
   <w:p>
     <w:pPr>
       <w:pStyle w:val="Header"/>
@@ -963,7 +1023,7 @@
         <w:noProof/>
       </w:rPr>
       <w:drawing>
-        <wp:anchor distT="0" distB="0" distL="114300" distR="114300" simplePos="0" relativeHeight="251617280" behindDoc="0" locked="0" layoutInCell="1" allowOverlap="1" wp14:anchorId="5D030288" wp14:editId="5784F8B1">
+        <wp:anchor distT="0" distB="0" distL="114300" distR="114300" simplePos="0" relativeHeight="251617280" behindDoc="0" locked="0" layoutInCell="1" allowOverlap="1" wp14:anchorId="4D2887DF" wp14:editId="26F14716">
           <wp:simplePos x="0" y="0"/>
           <wp:positionH relativeFrom="column">
             <wp:posOffset>-914400</wp:posOffset>
@@ -1038,7 +1098,7 @@
 </file>
 
 <file path=word/header2.xml><?xml version="1.0" encoding="utf-8"?>
-<w:hdr xmlns:wpc="http://schemas.microsoft.com/office/word/2010/wordprocessingCanvas" xmlns:mc="http://schemas.openxmlformats.org/markup-compatibility/2006" xmlns:o="urn:schemas-microsoft-com:office:office" xmlns:r="http://schemas.openxmlformats.org/officeDocument/2006/relationships" xmlns:m="http://schemas.openxmlformats.org/officeDocument/2006/math" xmlns:v="urn:schemas-microsoft-com:vml" xmlns:wp14="http://schemas.microsoft.com/office/word/2010/wordprocessingDrawing" xmlns:wp="http://schemas.openxmlformats.org/drawingml/2006/wordprocessingDrawing" xmlns:w10="urn:schemas-microsoft-com:office:word" xmlns:w="http://schemas.openxmlformats.org/wordprocessingml/2006/main" xmlns:w14="http://schemas.microsoft.com/office/word/2010/wordml" xmlns:w15="http://schemas.microsoft.com/office/word/2012/wordml" xmlns:wpg="http://schemas.microsoft.com/office/word/2010/wordprocessingGroup" xmlns:wpi="http://schemas.microsoft.com/office/word/2010/wordprocessingInk" xmlns:wne="http://schemas.microsoft.com/office/word/2006/wordml" xmlns:wps="http://schemas.microsoft.com/office/word/2010/wordprocessingShape" mc:Ignorable="w14 w15 wp14">
+<w:hdr xmlns:wpc="http://schemas.microsoft.com/office/word/2010/wordprocessingCanvas" xmlns:mo="http://schemas.microsoft.com/office/mac/office/2008/main" xmlns:mc="http://schemas.openxmlformats.org/markup-compatibility/2006" xmlns:mv="urn:schemas-microsoft-com:mac:vml" xmlns:o="urn:schemas-microsoft-com:office:office" xmlns:r="http://schemas.openxmlformats.org/officeDocument/2006/relationships" xmlns:m="http://schemas.openxmlformats.org/officeDocument/2006/math" xmlns:v="urn:schemas-microsoft-com:vml" xmlns:wp14="http://schemas.microsoft.com/office/word/2010/wordprocessingDrawing" xmlns:wp="http://schemas.openxmlformats.org/drawingml/2006/wordprocessingDrawing" xmlns:w10="urn:schemas-microsoft-com:office:word" xmlns:w="http://schemas.openxmlformats.org/wordprocessingml/2006/main" xmlns:w14="http://schemas.microsoft.com/office/word/2010/wordml" xmlns:w15="http://schemas.microsoft.com/office/word/2012/wordml" xmlns:wpg="http://schemas.microsoft.com/office/word/2010/wordprocessingGroup" xmlns:wpi="http://schemas.microsoft.com/office/word/2010/wordprocessingInk" xmlns:wne="http://schemas.microsoft.com/office/word/2006/wordml" xmlns:wps="http://schemas.microsoft.com/office/word/2010/wordprocessingShape" mc:Ignorable="w14 w15 wp14">
   <w:p>
     <w:pPr>
       <w:pStyle w:val="Header"/>
@@ -1063,7 +1123,7 @@
 </file>
 
 <file path=word/header3.xml><?xml version="1.0" encoding="utf-8"?>
-<w:hdr xmlns:wpc="http://schemas.microsoft.com/office/word/2010/wordprocessingCanvas" xmlns:mc="http://schemas.openxmlformats.org/markup-compatibility/2006" xmlns:o="urn:schemas-microsoft-com:office:office" xmlns:r="http://schemas.openxmlformats.org/officeDocument/2006/relationships" xmlns:m="http://schemas.openxmlformats.org/officeDocument/2006/math" xmlns:v="urn:schemas-microsoft-com:vml" xmlns:wp14="http://schemas.microsoft.com/office/word/2010/wordprocessingDrawing" xmlns:wp="http://schemas.openxmlformats.org/drawingml/2006/wordprocessingDrawing" xmlns:w10="urn:schemas-microsoft-com:office:word" xmlns:w="http://schemas.openxmlformats.org/wordprocessingml/2006/main" xmlns:w14="http://schemas.microsoft.com/office/word/2010/wordml" xmlns:w15="http://schemas.microsoft.com/office/word/2012/wordml" xmlns:wpg="http://schemas.microsoft.com/office/word/2010/wordprocessingGroup" xmlns:wpi="http://schemas.microsoft.com/office/word/2010/wordprocessingInk" xmlns:wne="http://schemas.microsoft.com/office/word/2006/wordml" xmlns:wps="http://schemas.microsoft.com/office/word/2010/wordprocessingShape" mc:Ignorable="w14 w15 wp14">
+<w:hdr xmlns:wpc="http://schemas.microsoft.com/office/word/2010/wordprocessingCanvas" xmlns:mo="http://schemas.microsoft.com/office/mac/office/2008/main" xmlns:mc="http://schemas.openxmlformats.org/markup-compatibility/2006" xmlns:mv="urn:schemas-microsoft-com:mac:vml" xmlns:o="urn:schemas-microsoft-com:office:office" xmlns:r="http://schemas.openxmlformats.org/officeDocument/2006/relationships" xmlns:m="http://schemas.openxmlformats.org/officeDocument/2006/math" xmlns:v="urn:schemas-microsoft-com:vml" xmlns:wp14="http://schemas.microsoft.com/office/word/2010/wordprocessingDrawing" xmlns:wp="http://schemas.openxmlformats.org/drawingml/2006/wordprocessingDrawing" xmlns:w10="urn:schemas-microsoft-com:office:word" xmlns:w="http://schemas.openxmlformats.org/wordprocessingml/2006/main" xmlns:w14="http://schemas.microsoft.com/office/word/2010/wordml" xmlns:w15="http://schemas.microsoft.com/office/word/2012/wordml" xmlns:wpg="http://schemas.microsoft.com/office/word/2010/wordprocessingGroup" xmlns:wpi="http://schemas.microsoft.com/office/word/2010/wordprocessingInk" xmlns:wne="http://schemas.microsoft.com/office/word/2006/wordml" xmlns:wps="http://schemas.microsoft.com/office/word/2010/wordprocessingShape" mc:Ignorable="w14 w15 wp14">
   <w:p>
     <w:pPr>
       <w:pStyle w:val="Header"/>
@@ -1104,7 +1164,7 @@
       </w:pPr>
     </w:pPrDefault>
   </w:docDefaults>
-  <w:latentStyles w:defLockedState="0" w:defUIPriority="99" w:defSemiHidden="0" w:defUnhideWhenUsed="0" w:defQFormat="0" w:count="371">
+  <w:latentStyles w:defLockedState="0" w:defUIPriority="99" w:defSemiHidden="0" w:defUnhideWhenUsed="0" w:defQFormat="0" w:count="380">
     <w:lsdException w:name="Normal" w:uiPriority="0" w:qFormat="1"/>
     <w:lsdException w:name="heading 1" w:uiPriority="9" w:qFormat="1"/>
     <w:lsdException w:name="heading 2" w:semiHidden="1" w:uiPriority="9" w:unhideWhenUsed="1" w:qFormat="1"/>
@@ -2128,7 +2188,7 @@
 </file>
 
 <file path=customXml/itemProps1.xml><?xml version="1.0" encoding="utf-8"?>
-<ds:datastoreItem xmlns:ds="http://schemas.openxmlformats.org/officeDocument/2006/customXml" ds:itemID="{96F3FD02-B1F6-4A75-BB6B-47761CBD9C1E}">
+<ds:datastoreItem xmlns:ds="http://schemas.openxmlformats.org/officeDocument/2006/customXml" ds:itemID="{2FE00DE5-6D98-5646-9603-3C70077875F2}">
   <ds:schemaRefs>
     <ds:schemaRef ds:uri="http://schemas.openxmlformats.org/officeDocument/2006/bibliography"/>
   </ds:schemaRefs>

</xml_diff>

<commit_message>
Update the version number to 1.1.0
The cover files and the first slide of the introduction specify the
version number. This release is marked as 1.1.0
</commit_message>
<xml_diff>
--- a/chef-essentials-cover-Instructor.docx
+++ b/chef-essentials-cover-Instructor.docx
@@ -5,8 +5,12 @@
     <w:p>
       <w:pPr>
         <w:sectPr>
-          <w:headerReference w:type="default" r:id="rId7"/>
-          <w:footerReference w:type="default" r:id="rId8"/>
+          <w:headerReference w:type="even" r:id="rId7"/>
+          <w:headerReference w:type="default" r:id="rId8"/>
+          <w:footerReference w:type="even" r:id="rId9"/>
+          <w:footerReference w:type="default" r:id="rId10"/>
+          <w:headerReference w:type="first" r:id="rId11"/>
+          <w:footerReference w:type="first" r:id="rId12"/>
           <w:pgSz w:w="12240" w:h="15840"/>
           <w:pgMar w:top="1440" w:right="1440" w:bottom="1440" w:left="1440" w:header="720" w:footer="720" w:gutter="0"/>
           <w:pgNumType w:start="0"/>
@@ -18,8 +22,8 @@
     <w:p>
       <w:pPr>
         <w:sectPr>
-          <w:headerReference w:type="default" r:id="rId9"/>
-          <w:footerReference w:type="default" r:id="rId10"/>
+          <w:headerReference w:type="default" r:id="rId13"/>
+          <w:footerReference w:type="default" r:id="rId14"/>
           <w:type w:val="continuous"/>
           <w:pgSz w:w="12240" w:h="15840"/>
           <w:pgMar w:top="1440" w:right="1440" w:bottom="1440" w:left="1440" w:header="720" w:footer="720" w:gutter="0"/>
@@ -56,7 +60,7 @@
                     <pic:cNvPicPr/>
                   </pic:nvPicPr>
                   <pic:blipFill>
-                    <a:blip r:embed="rId11">
+                    <a:blip r:embed="rId15">
                       <a:extLst>
                         <a:ext uri="{28A0092B-C50C-407E-A947-70E740481C1C}">
                           <a14:useLocalDpi xmlns:a14="http://schemas.microsoft.com/office/drawing/2010/main" val="0"/>
@@ -272,7 +276,7 @@
                     </pic:cNvPicPr>
                   </pic:nvPicPr>
                   <pic:blipFill>
-                    <a:blip r:embed="rId12">
+                    <a:blip r:embed="rId16">
                       <a:extLst>
                         <a:ext uri="{28A0092B-C50C-407E-A947-70E740481C1C}">
                           <a14:useLocalDpi xmlns:a14="http://schemas.microsoft.com/office/drawing/2010/main" val="0"/>
@@ -411,27 +415,7 @@
                                     <w:sz w:val="72"/>
                                     <w:szCs w:val="72"/>
                                   </w:rPr>
-                                  <w:t xml:space="preserve"> (</w:t>
-                                </w:r>
-                                <w:proofErr w:type="spellStart"/>
-                                <w:r>
-                                  <w:rPr>
-                                    <w:rFonts w:ascii="Arial" w:hAnsi="Arial" w:cs="Arial"/>
-                                    <w:color w:val="F18B21"/>
-                                    <w:sz w:val="72"/>
-                                    <w:szCs w:val="72"/>
-                                  </w:rPr>
-                                  <w:t>CentOS</w:t>
-                                </w:r>
-                                <w:proofErr w:type="spellEnd"/>
-                                <w:r>
-                                  <w:rPr>
-                                    <w:rFonts w:ascii="Arial" w:hAnsi="Arial" w:cs="Arial"/>
-                                    <w:color w:val="F18B21"/>
-                                    <w:sz w:val="72"/>
-                                    <w:szCs w:val="72"/>
-                                  </w:rPr>
-                                  <w:t>)</w:t>
+                                  <w:t xml:space="preserve"> (CentOS)</w:t>
                                 </w:r>
                               </w:sdtContent>
                             </w:sdt>
@@ -782,8 +766,8 @@
       </w:r>
     </w:p>
     <w:sectPr>
-      <w:headerReference w:type="default" r:id="rId13"/>
-      <w:footerReference w:type="default" r:id="rId14"/>
+      <w:headerReference w:type="default" r:id="rId17"/>
+      <w:footerReference w:type="default" r:id="rId18"/>
       <w:type w:val="continuous"/>
       <w:pgSz w:w="12240" w:h="15840"/>
       <w:pgMar w:top="1440" w:right="1440" w:bottom="1440" w:left="1440" w:header="720" w:footer="720" w:gutter="0"/>
@@ -824,79 +808,7 @@
   <w:p>
     <w:pPr>
       <w:pStyle w:val="Footer"/>
-      <w:rPr>
-        <w:rFonts w:ascii="Arial" w:hAnsi="Arial" w:cs="Arial"/>
-        <w:color w:val="3F5364"/>
-      </w:rPr>
-    </w:pPr>
-    <w:r>
-      <w:rPr>
-        <w:rFonts w:ascii="Arial" w:hAnsi="Arial" w:cs="Arial"/>
-        <w:color w:val="3F5364"/>
-      </w:rPr>
-      <w:t>©2015 Chef Software Inc.</w:t>
-    </w:r>
-    <w:r>
-      <w:rPr>
-        <w:rFonts w:ascii="Arial" w:hAnsi="Arial" w:cs="Arial"/>
-        <w:color w:val="3F5364"/>
-      </w:rPr>
-      <w:tab/>
-      <w:t>1-</w:t>
-    </w:r>
-    <w:r>
-      <w:rPr>
-        <w:rFonts w:ascii="Arial" w:hAnsi="Arial" w:cs="Arial"/>
-        <w:color w:val="3F5364"/>
-      </w:rPr>
-      <w:fldChar w:fldCharType="begin"/>
-    </w:r>
-    <w:r>
-      <w:rPr>
-        <w:rFonts w:ascii="Arial" w:hAnsi="Arial" w:cs="Arial"/>
-        <w:color w:val="3F5364"/>
-      </w:rPr>
-      <w:instrText xml:space="preserve"> PAGE   \* MERGEFORMAT </w:instrText>
-    </w:r>
-    <w:r>
-      <w:rPr>
-        <w:rFonts w:ascii="Arial" w:hAnsi="Arial" w:cs="Arial"/>
-        <w:color w:val="3F5364"/>
-      </w:rPr>
-      <w:fldChar w:fldCharType="separate"/>
-    </w:r>
-    <w:r>
-      <w:rPr>
-        <w:rFonts w:ascii="Arial" w:hAnsi="Arial" w:cs="Arial"/>
-        <w:noProof/>
-        <w:color w:val="3F5364"/>
-      </w:rPr>
-      <w:t>0</w:t>
-    </w:r>
-    <w:r>
-      <w:rPr>
-        <w:rFonts w:ascii="Arial" w:hAnsi="Arial" w:cs="Arial"/>
-        <w:noProof/>
-        <w:color w:val="3F5364"/>
-      </w:rPr>
-      <w:fldChar w:fldCharType="end"/>
-    </w:r>
-  </w:p>
-  <w:p>
-    <w:pPr>
-      <w:pStyle w:val="Footer"/>
-      <w:rPr>
-        <w:rFonts w:ascii="Arial" w:hAnsi="Arial" w:cs="Arial"/>
-        <w:color w:val="3F5364"/>
-      </w:rPr>
-    </w:pPr>
-    <w:r>
-      <w:rPr>
-        <w:rFonts w:ascii="Arial" w:hAnsi="Arial" w:cs="Arial"/>
-        <w:color w:val="3F5364"/>
-      </w:rPr>
-      <w:t>Course Rev 1.0.4</w:t>
-    </w:r>
+    </w:pPr>
   </w:p>
 </w:ftr>
 </file>
@@ -906,32 +818,60 @@
   <w:p>
     <w:pPr>
       <w:pStyle w:val="Footer"/>
-    </w:pPr>
-    <w:r>
+      <w:rPr>
+        <w:rFonts w:ascii="Arial" w:hAnsi="Arial" w:cs="Arial"/>
+        <w:color w:val="3F5364"/>
+      </w:rPr>
+    </w:pPr>
+    <w:r>
+      <w:rPr>
+        <w:rFonts w:ascii="Arial" w:hAnsi="Arial" w:cs="Arial"/>
+        <w:color w:val="3F5364"/>
+      </w:rPr>
       <w:t>©2015 Chef Software Inc.</w:t>
     </w:r>
     <w:r>
+      <w:rPr>
+        <w:rFonts w:ascii="Arial" w:hAnsi="Arial" w:cs="Arial"/>
+        <w:color w:val="3F5364"/>
+      </w:rPr>
       <w:tab/>
-      <w:t>2-</w:t>
-    </w:r>
-    <w:r>
+      <w:t>1-</w:t>
+    </w:r>
+    <w:r>
+      <w:rPr>
+        <w:rFonts w:ascii="Arial" w:hAnsi="Arial" w:cs="Arial"/>
+        <w:color w:val="3F5364"/>
+      </w:rPr>
       <w:fldChar w:fldCharType="begin"/>
     </w:r>
     <w:r>
+      <w:rPr>
+        <w:rFonts w:ascii="Arial" w:hAnsi="Arial" w:cs="Arial"/>
+        <w:color w:val="3F5364"/>
+      </w:rPr>
       <w:instrText xml:space="preserve"> PAGE   \* MERGEFORMAT </w:instrText>
     </w:r>
     <w:r>
+      <w:rPr>
+        <w:rFonts w:ascii="Arial" w:hAnsi="Arial" w:cs="Arial"/>
+        <w:color w:val="3F5364"/>
+      </w:rPr>
       <w:fldChar w:fldCharType="separate"/>
     </w:r>
     <w:r>
       <w:rPr>
+        <w:rFonts w:ascii="Arial" w:hAnsi="Arial" w:cs="Arial"/>
         <w:noProof/>
+        <w:color w:val="3F5364"/>
       </w:rPr>
-      <w:t>1</w:t>
+      <w:t>0</w:t>
     </w:r>
     <w:r>
       <w:rPr>
+        <w:rFonts w:ascii="Arial" w:hAnsi="Arial" w:cs="Arial"/>
         <w:noProof/>
+        <w:color w:val="3F5364"/>
       </w:rPr>
       <w:fldChar w:fldCharType="end"/>
     </w:r>
@@ -939,12 +879,78 @@
   <w:p>
     <w:pPr>
       <w:pStyle w:val="Footer"/>
-    </w:pPr>
+      <w:rPr>
+        <w:rFonts w:ascii="Arial" w:hAnsi="Arial" w:cs="Arial"/>
+        <w:color w:val="3F5364"/>
+      </w:rPr>
+    </w:pPr>
+    <w:r>
+      <w:rPr>
+        <w:rFonts w:ascii="Arial" w:hAnsi="Arial" w:cs="Arial"/>
+        <w:color w:val="3F5364"/>
+      </w:rPr>
+      <w:t>Course Rev 1.1.0</w:t>
+    </w:r>
+    <w:bookmarkStart w:id="0" w:name="_GoBack"/>
+    <w:bookmarkEnd w:id="0"/>
   </w:p>
 </w:ftr>
 </file>
 
 <file path=word/footer3.xml><?xml version="1.0" encoding="utf-8"?>
+<w:ftr xmlns:wpc="http://schemas.microsoft.com/office/word/2010/wordprocessingCanvas" xmlns:mo="http://schemas.microsoft.com/office/mac/office/2008/main" xmlns:mc="http://schemas.openxmlformats.org/markup-compatibility/2006" xmlns:mv="urn:schemas-microsoft-com:mac:vml" xmlns:o="urn:schemas-microsoft-com:office:office" xmlns:r="http://schemas.openxmlformats.org/officeDocument/2006/relationships" xmlns:m="http://schemas.openxmlformats.org/officeDocument/2006/math" xmlns:v="urn:schemas-microsoft-com:vml" xmlns:wp14="http://schemas.microsoft.com/office/word/2010/wordprocessingDrawing" xmlns:wp="http://schemas.openxmlformats.org/drawingml/2006/wordprocessingDrawing" xmlns:w10="urn:schemas-microsoft-com:office:word" xmlns:w="http://schemas.openxmlformats.org/wordprocessingml/2006/main" xmlns:w14="http://schemas.microsoft.com/office/word/2010/wordml" xmlns:w15="http://schemas.microsoft.com/office/word/2012/wordml" xmlns:wpg="http://schemas.microsoft.com/office/word/2010/wordprocessingGroup" xmlns:wpi="http://schemas.microsoft.com/office/word/2010/wordprocessingInk" xmlns:wne="http://schemas.microsoft.com/office/word/2006/wordml" xmlns:wps="http://schemas.microsoft.com/office/word/2010/wordprocessingShape" mc:Ignorable="w14 w15 wp14">
+  <w:p>
+    <w:pPr>
+      <w:pStyle w:val="Footer"/>
+    </w:pPr>
+  </w:p>
+</w:ftr>
+</file>
+
+<file path=word/footer4.xml><?xml version="1.0" encoding="utf-8"?>
+<w:ftr xmlns:wpc="http://schemas.microsoft.com/office/word/2010/wordprocessingCanvas" xmlns:mo="http://schemas.microsoft.com/office/mac/office/2008/main" xmlns:mc="http://schemas.openxmlformats.org/markup-compatibility/2006" xmlns:mv="urn:schemas-microsoft-com:mac:vml" xmlns:o="urn:schemas-microsoft-com:office:office" xmlns:r="http://schemas.openxmlformats.org/officeDocument/2006/relationships" xmlns:m="http://schemas.openxmlformats.org/officeDocument/2006/math" xmlns:v="urn:schemas-microsoft-com:vml" xmlns:wp14="http://schemas.microsoft.com/office/word/2010/wordprocessingDrawing" xmlns:wp="http://schemas.openxmlformats.org/drawingml/2006/wordprocessingDrawing" xmlns:w10="urn:schemas-microsoft-com:office:word" xmlns:w="http://schemas.openxmlformats.org/wordprocessingml/2006/main" xmlns:w14="http://schemas.microsoft.com/office/word/2010/wordml" xmlns:w15="http://schemas.microsoft.com/office/word/2012/wordml" xmlns:wpg="http://schemas.microsoft.com/office/word/2010/wordprocessingGroup" xmlns:wpi="http://schemas.microsoft.com/office/word/2010/wordprocessingInk" xmlns:wne="http://schemas.microsoft.com/office/word/2006/wordml" xmlns:wps="http://schemas.microsoft.com/office/word/2010/wordprocessingShape" mc:Ignorable="w14 w15 wp14">
+  <w:p>
+    <w:pPr>
+      <w:pStyle w:val="Footer"/>
+    </w:pPr>
+    <w:r>
+      <w:t>©2015 Chef Software Inc.</w:t>
+    </w:r>
+    <w:r>
+      <w:tab/>
+      <w:t>2-</w:t>
+    </w:r>
+    <w:r>
+      <w:fldChar w:fldCharType="begin"/>
+    </w:r>
+    <w:r>
+      <w:instrText xml:space="preserve"> PAGE   \* MERGEFORMAT </w:instrText>
+    </w:r>
+    <w:r>
+      <w:fldChar w:fldCharType="separate"/>
+    </w:r>
+    <w:r>
+      <w:rPr>
+        <w:noProof/>
+      </w:rPr>
+      <w:t>1</w:t>
+    </w:r>
+    <w:r>
+      <w:rPr>
+        <w:noProof/>
+      </w:rPr>
+      <w:fldChar w:fldCharType="end"/>
+    </w:r>
+  </w:p>
+  <w:p>
+    <w:pPr>
+      <w:pStyle w:val="Footer"/>
+    </w:pPr>
+  </w:p>
+</w:ftr>
+</file>
+
+<file path=word/footer5.xml><?xml version="1.0" encoding="utf-8"?>
 <w:ftr xmlns:wpc="http://schemas.microsoft.com/office/word/2010/wordprocessingCanvas" xmlns:mo="http://schemas.microsoft.com/office/mac/office/2008/main" xmlns:mc="http://schemas.openxmlformats.org/markup-compatibility/2006" xmlns:mv="urn:schemas-microsoft-com:mac:vml" xmlns:o="urn:schemas-microsoft-com:office:office" xmlns:r="http://schemas.openxmlformats.org/officeDocument/2006/relationships" xmlns:m="http://schemas.openxmlformats.org/officeDocument/2006/math" xmlns:v="urn:schemas-microsoft-com:vml" xmlns:wp14="http://schemas.microsoft.com/office/word/2010/wordprocessingDrawing" xmlns:wp="http://schemas.openxmlformats.org/drawingml/2006/wordprocessingDrawing" xmlns:w10="urn:schemas-microsoft-com:office:word" xmlns:w="http://schemas.openxmlformats.org/wordprocessingml/2006/main" xmlns:w14="http://schemas.microsoft.com/office/word/2010/wordml" xmlns:w15="http://schemas.microsoft.com/office/word/2012/wordml" xmlns:wpg="http://schemas.microsoft.com/office/word/2010/wordprocessingGroup" xmlns:wpi="http://schemas.microsoft.com/office/word/2010/wordprocessingInk" xmlns:wne="http://schemas.microsoft.com/office/word/2006/wordml" xmlns:wps="http://schemas.microsoft.com/office/word/2010/wordprocessingShape" mc:Ignorable="w14 w15 wp14">
   <w:p>
     <w:pPr>
@@ -1013,6 +1019,16 @@
 </file>
 
 <file path=word/header1.xml><?xml version="1.0" encoding="utf-8"?>
+<w:hdr xmlns:wpc="http://schemas.microsoft.com/office/word/2010/wordprocessingCanvas" xmlns:mo="http://schemas.microsoft.com/office/mac/office/2008/main" xmlns:mc="http://schemas.openxmlformats.org/markup-compatibility/2006" xmlns:mv="urn:schemas-microsoft-com:mac:vml" xmlns:o="urn:schemas-microsoft-com:office:office" xmlns:r="http://schemas.openxmlformats.org/officeDocument/2006/relationships" xmlns:m="http://schemas.openxmlformats.org/officeDocument/2006/math" xmlns:v="urn:schemas-microsoft-com:vml" xmlns:wp14="http://schemas.microsoft.com/office/word/2010/wordprocessingDrawing" xmlns:wp="http://schemas.openxmlformats.org/drawingml/2006/wordprocessingDrawing" xmlns:w10="urn:schemas-microsoft-com:office:word" xmlns:w="http://schemas.openxmlformats.org/wordprocessingml/2006/main" xmlns:w14="http://schemas.microsoft.com/office/word/2010/wordml" xmlns:w15="http://schemas.microsoft.com/office/word/2012/wordml" xmlns:wpg="http://schemas.microsoft.com/office/word/2010/wordprocessingGroup" xmlns:wpi="http://schemas.microsoft.com/office/word/2010/wordprocessingInk" xmlns:wne="http://schemas.microsoft.com/office/word/2006/wordml" xmlns:wps="http://schemas.microsoft.com/office/word/2010/wordprocessingShape" mc:Ignorable="w14 w15 wp14">
+  <w:p>
+    <w:pPr>
+      <w:pStyle w:val="Header"/>
+    </w:pPr>
+  </w:p>
+</w:hdr>
+</file>
+
+<file path=word/header2.xml><?xml version="1.0" encoding="utf-8"?>
 <w:hdr xmlns:wpc="http://schemas.microsoft.com/office/word/2010/wordprocessingCanvas" xmlns:mo="http://schemas.microsoft.com/office/mac/office/2008/main" xmlns:mc="http://schemas.openxmlformats.org/markup-compatibility/2006" xmlns:mv="urn:schemas-microsoft-com:mac:vml" xmlns:o="urn:schemas-microsoft-com:office:office" xmlns:r="http://schemas.openxmlformats.org/officeDocument/2006/relationships" xmlns:m="http://schemas.openxmlformats.org/officeDocument/2006/math" xmlns:v="urn:schemas-microsoft-com:vml" xmlns:wp14="http://schemas.microsoft.com/office/word/2010/wordprocessingDrawing" xmlns:wp="http://schemas.openxmlformats.org/drawingml/2006/wordprocessingDrawing" xmlns:w10="urn:schemas-microsoft-com:office:word" xmlns:w="http://schemas.openxmlformats.org/wordprocessingml/2006/main" xmlns:w14="http://schemas.microsoft.com/office/word/2010/wordml" xmlns:w15="http://schemas.microsoft.com/office/word/2012/wordml" xmlns:wpg="http://schemas.microsoft.com/office/word/2010/wordprocessingGroup" xmlns:wpi="http://schemas.microsoft.com/office/word/2010/wordprocessingInk" xmlns:wne="http://schemas.microsoft.com/office/word/2006/wordml" xmlns:wps="http://schemas.microsoft.com/office/word/2010/wordprocessingShape" mc:Ignorable="w14 w15 wp14">
   <w:p>
     <w:pPr>
@@ -1097,23 +1113,8 @@
 </w:hdr>
 </file>
 
-<file path=word/header2.xml><?xml version="1.0" encoding="utf-8"?>
+<file path=word/header3.xml><?xml version="1.0" encoding="utf-8"?>
 <w:hdr xmlns:wpc="http://schemas.microsoft.com/office/word/2010/wordprocessingCanvas" xmlns:mo="http://schemas.microsoft.com/office/mac/office/2008/main" xmlns:mc="http://schemas.openxmlformats.org/markup-compatibility/2006" xmlns:mv="urn:schemas-microsoft-com:mac:vml" xmlns:o="urn:schemas-microsoft-com:office:office" xmlns:r="http://schemas.openxmlformats.org/officeDocument/2006/relationships" xmlns:m="http://schemas.openxmlformats.org/officeDocument/2006/math" xmlns:v="urn:schemas-microsoft-com:vml" xmlns:wp14="http://schemas.microsoft.com/office/word/2010/wordprocessingDrawing" xmlns:wp="http://schemas.openxmlformats.org/drawingml/2006/wordprocessingDrawing" xmlns:w10="urn:schemas-microsoft-com:office:word" xmlns:w="http://schemas.openxmlformats.org/wordprocessingml/2006/main" xmlns:w14="http://schemas.microsoft.com/office/word/2010/wordml" xmlns:w15="http://schemas.microsoft.com/office/word/2012/wordml" xmlns:wpg="http://schemas.microsoft.com/office/word/2010/wordprocessingGroup" xmlns:wpi="http://schemas.microsoft.com/office/word/2010/wordprocessingInk" xmlns:wne="http://schemas.microsoft.com/office/word/2006/wordml" xmlns:wps="http://schemas.microsoft.com/office/word/2010/wordprocessingShape" mc:Ignorable="w14 w15 wp14">
-  <w:p>
-    <w:pPr>
-      <w:pStyle w:val="Header"/>
-    </w:pPr>
-    <w:r>
-      <w:t>Chef Software Inc.</w:t>
-    </w:r>
-    <w:r>
-      <w:tab/>
-    </w:r>
-    <w:r>
-      <w:tab/>
-      <w:t>Chef Fundamentals</w:t>
-    </w:r>
-  </w:p>
   <w:p>
     <w:pPr>
       <w:pStyle w:val="Header"/>
@@ -1122,7 +1123,32 @@
 </w:hdr>
 </file>
 
-<file path=word/header3.xml><?xml version="1.0" encoding="utf-8"?>
+<file path=word/header4.xml><?xml version="1.0" encoding="utf-8"?>
+<w:hdr xmlns:wpc="http://schemas.microsoft.com/office/word/2010/wordprocessingCanvas" xmlns:mo="http://schemas.microsoft.com/office/mac/office/2008/main" xmlns:mc="http://schemas.openxmlformats.org/markup-compatibility/2006" xmlns:mv="urn:schemas-microsoft-com:mac:vml" xmlns:o="urn:schemas-microsoft-com:office:office" xmlns:r="http://schemas.openxmlformats.org/officeDocument/2006/relationships" xmlns:m="http://schemas.openxmlformats.org/officeDocument/2006/math" xmlns:v="urn:schemas-microsoft-com:vml" xmlns:wp14="http://schemas.microsoft.com/office/word/2010/wordprocessingDrawing" xmlns:wp="http://schemas.openxmlformats.org/drawingml/2006/wordprocessingDrawing" xmlns:w10="urn:schemas-microsoft-com:office:word" xmlns:w="http://schemas.openxmlformats.org/wordprocessingml/2006/main" xmlns:w14="http://schemas.microsoft.com/office/word/2010/wordml" xmlns:w15="http://schemas.microsoft.com/office/word/2012/wordml" xmlns:wpg="http://schemas.microsoft.com/office/word/2010/wordprocessingGroup" xmlns:wpi="http://schemas.microsoft.com/office/word/2010/wordprocessingInk" xmlns:wne="http://schemas.microsoft.com/office/word/2006/wordml" xmlns:wps="http://schemas.microsoft.com/office/word/2010/wordprocessingShape" mc:Ignorable="w14 w15 wp14">
+  <w:p>
+    <w:pPr>
+      <w:pStyle w:val="Header"/>
+    </w:pPr>
+    <w:r>
+      <w:t>Chef Software Inc.</w:t>
+    </w:r>
+    <w:r>
+      <w:tab/>
+    </w:r>
+    <w:r>
+      <w:tab/>
+      <w:t>Chef Fundamentals</w:t>
+    </w:r>
+  </w:p>
+  <w:p>
+    <w:pPr>
+      <w:pStyle w:val="Header"/>
+    </w:pPr>
+  </w:p>
+</w:hdr>
+</file>
+
+<file path=word/header5.xml><?xml version="1.0" encoding="utf-8"?>
 <w:hdr xmlns:wpc="http://schemas.microsoft.com/office/word/2010/wordprocessingCanvas" xmlns:mo="http://schemas.microsoft.com/office/mac/office/2008/main" xmlns:mc="http://schemas.openxmlformats.org/markup-compatibility/2006" xmlns:mv="urn:schemas-microsoft-com:mac:vml" xmlns:o="urn:schemas-microsoft-com:office:office" xmlns:r="http://schemas.openxmlformats.org/officeDocument/2006/relationships" xmlns:m="http://schemas.openxmlformats.org/officeDocument/2006/math" xmlns:v="urn:schemas-microsoft-com:vml" xmlns:wp14="http://schemas.microsoft.com/office/word/2010/wordprocessingDrawing" xmlns:wp="http://schemas.openxmlformats.org/drawingml/2006/wordprocessingDrawing" xmlns:w10="urn:schemas-microsoft-com:office:word" xmlns:w="http://schemas.openxmlformats.org/wordprocessingml/2006/main" xmlns:w14="http://schemas.microsoft.com/office/word/2010/wordml" xmlns:w15="http://schemas.microsoft.com/office/word/2012/wordml" xmlns:wpg="http://schemas.microsoft.com/office/word/2010/wordprocessingGroup" xmlns:wpi="http://schemas.microsoft.com/office/word/2010/wordprocessingInk" xmlns:wne="http://schemas.microsoft.com/office/word/2006/wordml" xmlns:wps="http://schemas.microsoft.com/office/word/2010/wordprocessingShape" mc:Ignorable="w14 w15 wp14">
   <w:p>
     <w:pPr>
@@ -2188,7 +2214,7 @@
 </file>
 
 <file path=customXml/itemProps1.xml><?xml version="1.0" encoding="utf-8"?>
-<ds:datastoreItem xmlns:ds="http://schemas.openxmlformats.org/officeDocument/2006/customXml" ds:itemID="{2FE00DE5-6D98-5646-9603-3C70077875F2}">
+<ds:datastoreItem xmlns:ds="http://schemas.openxmlformats.org/officeDocument/2006/customXml" ds:itemID="{A1D9BAD3-7F20-0B49-BDB7-4824BEE45079}">
   <ds:schemaRefs>
     <ds:schemaRef ds:uri="http://schemas.openxmlformats.org/officeDocument/2006/bibliography"/>
   </ds:schemaRefs>

</xml_diff>